<commit_message>
Complete refactor of package: reorganized and documented code.
</commit_message>
<xml_diff>
--- a/inst/resources/word-template.docx
+++ b/inst/resources/word-template.docx
@@ -1,6 +1,6 @@
 
 <file path=word/document.xml><?xml version="1.0" encoding="utf-8"?>
-<w:document xmlns:wpc="http://schemas.microsoft.com/office/word/2010/wordprocessingCanvas" xmlns:cx="http://schemas.microsoft.com/office/drawing/2014/chartex" xmlns:cx1="http://schemas.microsoft.com/office/drawing/2015/9/8/chartex" xmlns:cx2="http://schemas.microsoft.com/office/drawing/2015/10/21/chartex" xmlns:cx3="http://schemas.microsoft.com/office/drawing/2016/5/9/chartex" xmlns:cx4="http://schemas.microsoft.com/office/drawing/2016/5/10/chartex" xmlns:cx5="http://schemas.microsoft.com/office/drawing/2016/5/11/chartex" xmlns:cx6="http://schemas.microsoft.com/office/drawing/2016/5/12/chartex" xmlns:cx7="http://schemas.microsoft.com/office/drawing/2016/5/13/chartex" xmlns:cx8="http://schemas.microsoft.com/office/drawing/2016/5/14/chartex" xmlns:mc="http://schemas.openxmlformats.org/markup-compatibility/2006" xmlns:aink="http://schemas.microsoft.com/office/drawing/2016/ink" xmlns:am3d="http://schemas.microsoft.com/office/drawing/2017/model3d" xmlns:o="urn:schemas-microsoft-com:office:office" xmlns:oel="http://schemas.microsoft.com/office/2019/extlst" xmlns:r="http://schemas.openxmlformats.org/officeDocument/2006/relationships" xmlns:m="http://schemas.openxmlformats.org/officeDocument/2006/math" xmlns:v="urn:schemas-microsoft-com:vml" xmlns:wp14="http://schemas.microsoft.com/office/word/2010/wordprocessingDrawing" xmlns:wp="http://schemas.openxmlformats.org/drawingml/2006/wordprocessingDrawing" xmlns:w10="urn:schemas-microsoft-com:office:word" xmlns:w="http://schemas.openxmlformats.org/wordprocessingml/2006/main" xmlns:w14="http://schemas.microsoft.com/office/word/2010/wordml" xmlns:w15="http://schemas.microsoft.com/office/word/2012/wordml" xmlns:w16cex="http://schemas.microsoft.com/office/word/2018/wordml/cex" xmlns:w16cid="http://schemas.microsoft.com/office/word/2016/wordml/cid" xmlns:w16="http://schemas.microsoft.com/office/word/2018/wordml" xmlns:w16sdtdh="http://schemas.microsoft.com/office/word/2020/wordml/sdtdatahash" xmlns:w16se="http://schemas.microsoft.com/office/word/2015/wordml/symex" xmlns:wpg="http://schemas.microsoft.com/office/word/2010/wordprocessingGroup" xmlns:wpi="http://schemas.microsoft.com/office/word/2010/wordprocessingInk" xmlns:wne="http://schemas.microsoft.com/office/word/2006/wordml" xmlns:wps="http://schemas.microsoft.com/office/word/2010/wordprocessingShape" mc:Ignorable="w14 w15 w16se w16cid w16 w16cex w16sdtdh wp14">
+<w:document xmlns:wpc="http://schemas.microsoft.com/office/word/2010/wordprocessingCanvas" xmlns:cx="http://schemas.microsoft.com/office/drawing/2014/chartex" xmlns:cx1="http://schemas.microsoft.com/office/drawing/2015/9/8/chartex" xmlns:cx2="http://schemas.microsoft.com/office/drawing/2015/10/21/chartex" xmlns:cx3="http://schemas.microsoft.com/office/drawing/2016/5/9/chartex" xmlns:cx4="http://schemas.microsoft.com/office/drawing/2016/5/10/chartex" xmlns:cx5="http://schemas.microsoft.com/office/drawing/2016/5/11/chartex" xmlns:cx6="http://schemas.microsoft.com/office/drawing/2016/5/12/chartex" xmlns:cx7="http://schemas.microsoft.com/office/drawing/2016/5/13/chartex" xmlns:cx8="http://schemas.microsoft.com/office/drawing/2016/5/14/chartex" xmlns:mc="http://schemas.openxmlformats.org/markup-compatibility/2006" xmlns:aink="http://schemas.microsoft.com/office/drawing/2016/ink" xmlns:am3d="http://schemas.microsoft.com/office/drawing/2017/model3d" xmlns:o="urn:schemas-microsoft-com:office:office" xmlns:oel="http://schemas.microsoft.com/office/2019/extlst" xmlns:r="http://schemas.openxmlformats.org/officeDocument/2006/relationships" xmlns:m="http://schemas.openxmlformats.org/officeDocument/2006/math" xmlns:v="urn:schemas-microsoft-com:vml" xmlns:wp14="http://schemas.microsoft.com/office/word/2010/wordprocessingDrawing" xmlns:wp="http://schemas.openxmlformats.org/drawingml/2006/wordprocessingDrawing" xmlns:w10="urn:schemas-microsoft-com:office:word" xmlns:w="http://schemas.openxmlformats.org/wordprocessingml/2006/main" xmlns:w14="http://schemas.microsoft.com/office/word/2010/wordml" xmlns:w15="http://schemas.microsoft.com/office/word/2012/wordml" xmlns:w16cex="http://schemas.microsoft.com/office/word/2018/wordml/cex" xmlns:w16cid="http://schemas.microsoft.com/office/word/2016/wordml/cid" xmlns:w16="http://schemas.microsoft.com/office/word/2018/wordml" xmlns:w16du="http://schemas.microsoft.com/office/word/2023/wordml/word16du" xmlns:w16sdtdh="http://schemas.microsoft.com/office/word/2020/wordml/sdtdatahash" xmlns:w16se="http://schemas.microsoft.com/office/word/2015/wordml/symex" xmlns:wpg="http://schemas.microsoft.com/office/word/2010/wordprocessingGroup" xmlns:wpi="http://schemas.microsoft.com/office/word/2010/wordprocessingInk" xmlns:wne="http://schemas.microsoft.com/office/word/2006/wordml" xmlns:wps="http://schemas.microsoft.com/office/word/2010/wordprocessingShape" mc:Ignorable="w14 w15 w16se w16cid w16 w16cex w16sdtdh wp14">
   <w:body>
     <w:p>
       <w:pPr>
@@ -53,18 +53,9 @@
     </w:p>
     <w:p>
       <w:pPr>
-        <w:pStyle w:val="FootnoteText"/>
-        <w:spacing w:after="0"/>
-        <w:rPr>
-          <w:sz w:val="22"/>
-          <w:szCs w:val="22"/>
-        </w:rPr>
+        <w:pStyle w:val="FirstParagraph"/>
       </w:pPr>
       <w:r>
-        <w:rPr>
-          <w:sz w:val="22"/>
-          <w:szCs w:val="22"/>
-        </w:rPr>
         <w:t>First paragraph</w:t>
       </w:r>
     </w:p>
@@ -72,17 +63,44 @@
     <w:p>
       <w:pPr>
         <w:pStyle w:val="BodyText"/>
+      </w:pPr>
+      <w:r>
+        <w:t>Body</w:t>
+      </w:r>
+      <w:r>
+        <w:t xml:space="preserve"> text</w:t>
+      </w:r>
+    </w:p>
+    <w:p>
+      <w:pPr>
+        <w:pStyle w:val="BodyText"/>
         <w:rPr>
-          <w:sz w:val="21"/>
-          <w:szCs w:val="21"/>
+          <w:rStyle w:val="Hyperlink"/>
         </w:rPr>
       </w:pPr>
       <w:r>
         <w:rPr>
-          <w:sz w:val="21"/>
-          <w:szCs w:val="21"/>
+          <w:rStyle w:val="Hyperlink"/>
         </w:rPr>
-        <w:t>Body text</w:t>
+        <w:t>Hyperlink</w:t>
+      </w:r>
+    </w:p>
+    <w:p>
+      <w:pPr>
+        <w:pStyle w:val="ImageCaption"/>
+        <w:rPr>
+          <w:rStyle w:val="Hyperlink"/>
+          <w:color w:val="595959" w:themeColor="text1" w:themeTint="A6"/>
+          <w:u w:val="none"/>
+        </w:rPr>
+      </w:pPr>
+      <w:r>
+        <w:rPr>
+          <w:rStyle w:val="Hyperlink"/>
+          <w:color w:val="595959" w:themeColor="text1" w:themeTint="A6"/>
+          <w:u w:val="none"/>
+        </w:rPr>
+        <w:t>Image caption</w:t>
       </w:r>
     </w:p>
     <w:sectPr>
@@ -98,7 +116,7 @@
 </file>
 
 <file path=word/endnotes.xml><?xml version="1.0" encoding="utf-8"?>
-<w:endnotes xmlns:wpc="http://schemas.microsoft.com/office/word/2010/wordprocessingCanvas" xmlns:cx="http://schemas.microsoft.com/office/drawing/2014/chartex" xmlns:cx1="http://schemas.microsoft.com/office/drawing/2015/9/8/chartex" xmlns:cx2="http://schemas.microsoft.com/office/drawing/2015/10/21/chartex" xmlns:cx3="http://schemas.microsoft.com/office/drawing/2016/5/9/chartex" xmlns:cx4="http://schemas.microsoft.com/office/drawing/2016/5/10/chartex" xmlns:cx5="http://schemas.microsoft.com/office/drawing/2016/5/11/chartex" xmlns:cx6="http://schemas.microsoft.com/office/drawing/2016/5/12/chartex" xmlns:cx7="http://schemas.microsoft.com/office/drawing/2016/5/13/chartex" xmlns:cx8="http://schemas.microsoft.com/office/drawing/2016/5/14/chartex" xmlns:mc="http://schemas.openxmlformats.org/markup-compatibility/2006" xmlns:aink="http://schemas.microsoft.com/office/drawing/2016/ink" xmlns:am3d="http://schemas.microsoft.com/office/drawing/2017/model3d" xmlns:o="urn:schemas-microsoft-com:office:office" xmlns:oel="http://schemas.microsoft.com/office/2019/extlst" xmlns:r="http://schemas.openxmlformats.org/officeDocument/2006/relationships" xmlns:m="http://schemas.openxmlformats.org/officeDocument/2006/math" xmlns:v="urn:schemas-microsoft-com:vml" xmlns:wp14="http://schemas.microsoft.com/office/word/2010/wordprocessingDrawing" xmlns:wp="http://schemas.openxmlformats.org/drawingml/2006/wordprocessingDrawing" xmlns:w10="urn:schemas-microsoft-com:office:word" xmlns:w="http://schemas.openxmlformats.org/wordprocessingml/2006/main" xmlns:w14="http://schemas.microsoft.com/office/word/2010/wordml" xmlns:w15="http://schemas.microsoft.com/office/word/2012/wordml" xmlns:w16cex="http://schemas.microsoft.com/office/word/2018/wordml/cex" xmlns:w16cid="http://schemas.microsoft.com/office/word/2016/wordml/cid" xmlns:w16="http://schemas.microsoft.com/office/word/2018/wordml" xmlns:w16sdtdh="http://schemas.microsoft.com/office/word/2020/wordml/sdtdatahash" xmlns:w16se="http://schemas.microsoft.com/office/word/2015/wordml/symex" xmlns:wpg="http://schemas.microsoft.com/office/word/2010/wordprocessingGroup" xmlns:wpi="http://schemas.microsoft.com/office/word/2010/wordprocessingInk" xmlns:wne="http://schemas.microsoft.com/office/word/2006/wordml" xmlns:wps="http://schemas.microsoft.com/office/word/2010/wordprocessingShape" mc:Ignorable="w14 w15 w16se w16cid w16 w16cex w16sdtdh wp14">
+<w:endnotes xmlns:wpc="http://schemas.microsoft.com/office/word/2010/wordprocessingCanvas" xmlns:cx="http://schemas.microsoft.com/office/drawing/2014/chartex" xmlns:cx1="http://schemas.microsoft.com/office/drawing/2015/9/8/chartex" xmlns:cx2="http://schemas.microsoft.com/office/drawing/2015/10/21/chartex" xmlns:cx3="http://schemas.microsoft.com/office/drawing/2016/5/9/chartex" xmlns:cx4="http://schemas.microsoft.com/office/drawing/2016/5/10/chartex" xmlns:cx5="http://schemas.microsoft.com/office/drawing/2016/5/11/chartex" xmlns:cx6="http://schemas.microsoft.com/office/drawing/2016/5/12/chartex" xmlns:cx7="http://schemas.microsoft.com/office/drawing/2016/5/13/chartex" xmlns:cx8="http://schemas.microsoft.com/office/drawing/2016/5/14/chartex" xmlns:mc="http://schemas.openxmlformats.org/markup-compatibility/2006" xmlns:aink="http://schemas.microsoft.com/office/drawing/2016/ink" xmlns:am3d="http://schemas.microsoft.com/office/drawing/2017/model3d" xmlns:o="urn:schemas-microsoft-com:office:office" xmlns:oel="http://schemas.microsoft.com/office/2019/extlst" xmlns:r="http://schemas.openxmlformats.org/officeDocument/2006/relationships" xmlns:m="http://schemas.openxmlformats.org/officeDocument/2006/math" xmlns:v="urn:schemas-microsoft-com:vml" xmlns:wp14="http://schemas.microsoft.com/office/word/2010/wordprocessingDrawing" xmlns:wp="http://schemas.openxmlformats.org/drawingml/2006/wordprocessingDrawing" xmlns:w10="urn:schemas-microsoft-com:office:word" xmlns:w="http://schemas.openxmlformats.org/wordprocessingml/2006/main" xmlns:w14="http://schemas.microsoft.com/office/word/2010/wordml" xmlns:w15="http://schemas.microsoft.com/office/word/2012/wordml" xmlns:w16cex="http://schemas.microsoft.com/office/word/2018/wordml/cex" xmlns:w16cid="http://schemas.microsoft.com/office/word/2016/wordml/cid" xmlns:w16="http://schemas.microsoft.com/office/word/2018/wordml" xmlns:w16du="http://schemas.microsoft.com/office/word/2023/wordml/word16du" xmlns:w16sdtdh="http://schemas.microsoft.com/office/word/2020/wordml/sdtdatahash" xmlns:w16se="http://schemas.microsoft.com/office/word/2015/wordml/symex" xmlns:wpg="http://schemas.microsoft.com/office/word/2010/wordprocessingGroup" xmlns:wpi="http://schemas.microsoft.com/office/word/2010/wordprocessingInk" xmlns:wne="http://schemas.microsoft.com/office/word/2006/wordml" xmlns:wps="http://schemas.microsoft.com/office/word/2010/wordprocessingShape" mc:Ignorable="w14 w15 w16se w16cid w16 w16cex w16sdtdh wp14">
   <w:endnote w:type="separator" w:id="-1">
     <w:p>
       <w:r>
@@ -123,7 +141,7 @@
 </file>
 
 <file path=word/footer1.xml><?xml version="1.0" encoding="utf-8"?>
-<w:ftr xmlns:wpc="http://schemas.microsoft.com/office/word/2010/wordprocessingCanvas" xmlns:cx="http://schemas.microsoft.com/office/drawing/2014/chartex" xmlns:cx1="http://schemas.microsoft.com/office/drawing/2015/9/8/chartex" xmlns:cx2="http://schemas.microsoft.com/office/drawing/2015/10/21/chartex" xmlns:cx3="http://schemas.microsoft.com/office/drawing/2016/5/9/chartex" xmlns:cx4="http://schemas.microsoft.com/office/drawing/2016/5/10/chartex" xmlns:cx5="http://schemas.microsoft.com/office/drawing/2016/5/11/chartex" xmlns:cx6="http://schemas.microsoft.com/office/drawing/2016/5/12/chartex" xmlns:cx7="http://schemas.microsoft.com/office/drawing/2016/5/13/chartex" xmlns:cx8="http://schemas.microsoft.com/office/drawing/2016/5/14/chartex" xmlns:mc="http://schemas.openxmlformats.org/markup-compatibility/2006" xmlns:aink="http://schemas.microsoft.com/office/drawing/2016/ink" xmlns:am3d="http://schemas.microsoft.com/office/drawing/2017/model3d" xmlns:o="urn:schemas-microsoft-com:office:office" xmlns:oel="http://schemas.microsoft.com/office/2019/extlst" xmlns:r="http://schemas.openxmlformats.org/officeDocument/2006/relationships" xmlns:m="http://schemas.openxmlformats.org/officeDocument/2006/math" xmlns:v="urn:schemas-microsoft-com:vml" xmlns:wp14="http://schemas.microsoft.com/office/word/2010/wordprocessingDrawing" xmlns:wp="http://schemas.openxmlformats.org/drawingml/2006/wordprocessingDrawing" xmlns:w10="urn:schemas-microsoft-com:office:word" xmlns:w="http://schemas.openxmlformats.org/wordprocessingml/2006/main" xmlns:w14="http://schemas.microsoft.com/office/word/2010/wordml" xmlns:w15="http://schemas.microsoft.com/office/word/2012/wordml" xmlns:w16cex="http://schemas.microsoft.com/office/word/2018/wordml/cex" xmlns:w16cid="http://schemas.microsoft.com/office/word/2016/wordml/cid" xmlns:w16="http://schemas.microsoft.com/office/word/2018/wordml" xmlns:w16sdtdh="http://schemas.microsoft.com/office/word/2020/wordml/sdtdatahash" xmlns:w16se="http://schemas.microsoft.com/office/word/2015/wordml/symex" xmlns:wpg="http://schemas.microsoft.com/office/word/2010/wordprocessingGroup" xmlns:wpi="http://schemas.microsoft.com/office/word/2010/wordprocessingInk" xmlns:wne="http://schemas.microsoft.com/office/word/2006/wordml" xmlns:wps="http://schemas.microsoft.com/office/word/2010/wordprocessingShape" mc:Ignorable="w14 w15 w16se w16cid w16 w16cex w16sdtdh wp14">
+<w:ftr xmlns:wpc="http://schemas.microsoft.com/office/word/2010/wordprocessingCanvas" xmlns:cx="http://schemas.microsoft.com/office/drawing/2014/chartex" xmlns:cx1="http://schemas.microsoft.com/office/drawing/2015/9/8/chartex" xmlns:cx2="http://schemas.microsoft.com/office/drawing/2015/10/21/chartex" xmlns:cx3="http://schemas.microsoft.com/office/drawing/2016/5/9/chartex" xmlns:cx4="http://schemas.microsoft.com/office/drawing/2016/5/10/chartex" xmlns:cx5="http://schemas.microsoft.com/office/drawing/2016/5/11/chartex" xmlns:cx6="http://schemas.microsoft.com/office/drawing/2016/5/12/chartex" xmlns:cx7="http://schemas.microsoft.com/office/drawing/2016/5/13/chartex" xmlns:cx8="http://schemas.microsoft.com/office/drawing/2016/5/14/chartex" xmlns:mc="http://schemas.openxmlformats.org/markup-compatibility/2006" xmlns:aink="http://schemas.microsoft.com/office/drawing/2016/ink" xmlns:am3d="http://schemas.microsoft.com/office/drawing/2017/model3d" xmlns:o="urn:schemas-microsoft-com:office:office" xmlns:oel="http://schemas.microsoft.com/office/2019/extlst" xmlns:r="http://schemas.openxmlformats.org/officeDocument/2006/relationships" xmlns:m="http://schemas.openxmlformats.org/officeDocument/2006/math" xmlns:v="urn:schemas-microsoft-com:vml" xmlns:wp14="http://schemas.microsoft.com/office/word/2010/wordprocessingDrawing" xmlns:wp="http://schemas.openxmlformats.org/drawingml/2006/wordprocessingDrawing" xmlns:w10="urn:schemas-microsoft-com:office:word" xmlns:w="http://schemas.openxmlformats.org/wordprocessingml/2006/main" xmlns:w14="http://schemas.microsoft.com/office/word/2010/wordml" xmlns:w15="http://schemas.microsoft.com/office/word/2012/wordml" xmlns:w16cex="http://schemas.microsoft.com/office/word/2018/wordml/cex" xmlns:w16cid="http://schemas.microsoft.com/office/word/2016/wordml/cid" xmlns:w16="http://schemas.microsoft.com/office/word/2018/wordml" xmlns:w16du="http://schemas.microsoft.com/office/word/2023/wordml/word16du" xmlns:w16sdtdh="http://schemas.microsoft.com/office/word/2020/wordml/sdtdatahash" xmlns:w16se="http://schemas.microsoft.com/office/word/2015/wordml/symex" xmlns:wpg="http://schemas.microsoft.com/office/word/2010/wordprocessingGroup" xmlns:wpi="http://schemas.microsoft.com/office/word/2010/wordprocessingInk" xmlns:wne="http://schemas.microsoft.com/office/word/2006/wordml" xmlns:wps="http://schemas.microsoft.com/office/word/2010/wordprocessingShape" mc:Ignorable="w14 w15 w16se w16cid w16 w16cex w16sdtdh wp14">
   <w:sdt>
     <w:sdtPr>
       <w:rPr>
@@ -176,63 +194,81 @@
 </file>
 
 <file path=word/footer2.xml><?xml version="1.0" encoding="utf-8"?>
-<w:ftr xmlns:wpc="http://schemas.microsoft.com/office/word/2010/wordprocessingCanvas" xmlns:cx="http://schemas.microsoft.com/office/drawing/2014/chartex" xmlns:cx1="http://schemas.microsoft.com/office/drawing/2015/9/8/chartex" xmlns:cx2="http://schemas.microsoft.com/office/drawing/2015/10/21/chartex" xmlns:cx3="http://schemas.microsoft.com/office/drawing/2016/5/9/chartex" xmlns:cx4="http://schemas.microsoft.com/office/drawing/2016/5/10/chartex" xmlns:cx5="http://schemas.microsoft.com/office/drawing/2016/5/11/chartex" xmlns:cx6="http://schemas.microsoft.com/office/drawing/2016/5/12/chartex" xmlns:cx7="http://schemas.microsoft.com/office/drawing/2016/5/13/chartex" xmlns:cx8="http://schemas.microsoft.com/office/drawing/2016/5/14/chartex" xmlns:mc="http://schemas.openxmlformats.org/markup-compatibility/2006" xmlns:aink="http://schemas.microsoft.com/office/drawing/2016/ink" xmlns:am3d="http://schemas.microsoft.com/office/drawing/2017/model3d" xmlns:o="urn:schemas-microsoft-com:office:office" xmlns:oel="http://schemas.microsoft.com/office/2019/extlst" xmlns:r="http://schemas.openxmlformats.org/officeDocument/2006/relationships" xmlns:m="http://schemas.openxmlformats.org/officeDocument/2006/math" xmlns:v="urn:schemas-microsoft-com:vml" xmlns:wp14="http://schemas.microsoft.com/office/word/2010/wordprocessingDrawing" xmlns:wp="http://schemas.openxmlformats.org/drawingml/2006/wordprocessingDrawing" xmlns:w10="urn:schemas-microsoft-com:office:word" xmlns:w="http://schemas.openxmlformats.org/wordprocessingml/2006/main" xmlns:w14="http://schemas.microsoft.com/office/word/2010/wordml" xmlns:w15="http://schemas.microsoft.com/office/word/2012/wordml" xmlns:w16cex="http://schemas.microsoft.com/office/word/2018/wordml/cex" xmlns:w16cid="http://schemas.microsoft.com/office/word/2016/wordml/cid" xmlns:w16="http://schemas.microsoft.com/office/word/2018/wordml" xmlns:w16sdtdh="http://schemas.microsoft.com/office/word/2020/wordml/sdtdatahash" xmlns:w16se="http://schemas.microsoft.com/office/word/2015/wordml/symex" xmlns:wpg="http://schemas.microsoft.com/office/word/2010/wordprocessingGroup" xmlns:wpi="http://schemas.microsoft.com/office/word/2010/wordprocessingInk" xmlns:wne="http://schemas.microsoft.com/office/word/2006/wordml" xmlns:wps="http://schemas.microsoft.com/office/word/2010/wordprocessingShape" mc:Ignorable="w14 w15 w16se w16cid w16 w16cex w16sdtdh wp14">
+<w:ftr xmlns:wpc="http://schemas.microsoft.com/office/word/2010/wordprocessingCanvas" xmlns:cx="http://schemas.microsoft.com/office/drawing/2014/chartex" xmlns:cx1="http://schemas.microsoft.com/office/drawing/2015/9/8/chartex" xmlns:cx2="http://schemas.microsoft.com/office/drawing/2015/10/21/chartex" xmlns:cx3="http://schemas.microsoft.com/office/drawing/2016/5/9/chartex" xmlns:cx4="http://schemas.microsoft.com/office/drawing/2016/5/10/chartex" xmlns:cx5="http://schemas.microsoft.com/office/drawing/2016/5/11/chartex" xmlns:cx6="http://schemas.microsoft.com/office/drawing/2016/5/12/chartex" xmlns:cx7="http://schemas.microsoft.com/office/drawing/2016/5/13/chartex" xmlns:cx8="http://schemas.microsoft.com/office/drawing/2016/5/14/chartex" xmlns:mc="http://schemas.openxmlformats.org/markup-compatibility/2006" xmlns:aink="http://schemas.microsoft.com/office/drawing/2016/ink" xmlns:am3d="http://schemas.microsoft.com/office/drawing/2017/model3d" xmlns:o="urn:schemas-microsoft-com:office:office" xmlns:oel="http://schemas.microsoft.com/office/2019/extlst" xmlns:r="http://schemas.openxmlformats.org/officeDocument/2006/relationships" xmlns:m="http://schemas.openxmlformats.org/officeDocument/2006/math" xmlns:v="urn:schemas-microsoft-com:vml" xmlns:wp14="http://schemas.microsoft.com/office/word/2010/wordprocessingDrawing" xmlns:wp="http://schemas.openxmlformats.org/drawingml/2006/wordprocessingDrawing" xmlns:w10="urn:schemas-microsoft-com:office:word" xmlns:w="http://schemas.openxmlformats.org/wordprocessingml/2006/main" xmlns:w14="http://schemas.microsoft.com/office/word/2010/wordml" xmlns:w15="http://schemas.microsoft.com/office/word/2012/wordml" xmlns:w16cex="http://schemas.microsoft.com/office/word/2018/wordml/cex" xmlns:w16cid="http://schemas.microsoft.com/office/word/2016/wordml/cid" xmlns:w16="http://schemas.microsoft.com/office/word/2018/wordml" xmlns:w16du="http://schemas.microsoft.com/office/word/2023/wordml/word16du" xmlns:w16sdtdh="http://schemas.microsoft.com/office/word/2020/wordml/sdtdatahash" xmlns:w16se="http://schemas.microsoft.com/office/word/2015/wordml/symex" xmlns:wpg="http://schemas.microsoft.com/office/word/2010/wordprocessingGroup" xmlns:wpi="http://schemas.microsoft.com/office/word/2010/wordprocessingInk" xmlns:wne="http://schemas.microsoft.com/office/word/2006/wordml" xmlns:wps="http://schemas.microsoft.com/office/word/2010/wordprocessingShape" mc:Ignorable="w14 w15 w16se w16cid w16 w16cex w16sdtdh wp14">
   <w:p>
     <w:pPr>
       <w:pBdr>
         <w:top w:val="single" w:sz="4" w:space="2" w:color="7F7F7F" w:themeColor="text1" w:themeTint="80"/>
       </w:pBdr>
       <w:rPr>
-        <w:color w:val="335C67"/>
+        <w:color w:val="023B2C"/>
+        <w:sz w:val="20"/>
+        <w:szCs w:val="20"/>
       </w:rPr>
     </w:pPr>
     <w:r>
       <w:rPr>
-        <w:color w:val="335C67"/>
+        <w:color w:val="023B2C"/>
+        <w:sz w:val="20"/>
+        <w:szCs w:val="20"/>
       </w:rPr>
       <w:t>State of the Soils Assessment</w:t>
     </w:r>
     <w:r>
       <w:rPr>
-        <w:color w:val="335C67"/>
+        <w:color w:val="023B2C"/>
+        <w:sz w:val="20"/>
+        <w:szCs w:val="20"/>
       </w:rPr>
       <w:ptab w:relativeTo="margin" w:alignment="center" w:leader="none"/>
     </w:r>
     <w:r>
       <w:rPr>
-        <w:color w:val="335C67"/>
+        <w:color w:val="023B2C"/>
+        <w:sz w:val="20"/>
+        <w:szCs w:val="20"/>
       </w:rPr>
       <w:ptab w:relativeTo="margin" w:alignment="right" w:leader="none"/>
     </w:r>
     <w:r>
       <w:rPr>
-        <w:color w:val="335C67"/>
+        <w:color w:val="023B2C"/>
+        <w:sz w:val="20"/>
+        <w:szCs w:val="20"/>
       </w:rPr>
       <w:fldChar w:fldCharType="begin"/>
     </w:r>
     <w:r>
       <w:rPr>
-        <w:color w:val="335C67"/>
+        <w:color w:val="023B2C"/>
+        <w:sz w:val="20"/>
+        <w:szCs w:val="20"/>
       </w:rPr>
       <w:instrText xml:space="preserve"> PAGE   \* MERGEFORMAT </w:instrText>
     </w:r>
     <w:r>
       <w:rPr>
-        <w:color w:val="335C67"/>
+        <w:color w:val="023B2C"/>
+        <w:sz w:val="20"/>
+        <w:szCs w:val="20"/>
       </w:rPr>
       <w:fldChar w:fldCharType="separate"/>
     </w:r>
     <w:r>
       <w:rPr>
         <w:noProof/>
-        <w:color w:val="335C67"/>
+        <w:color w:val="023B2C"/>
+        <w:sz w:val="20"/>
+        <w:szCs w:val="20"/>
       </w:rPr>
       <w:t>1</w:t>
     </w:r>
     <w:r>
       <w:rPr>
         <w:noProof/>
-        <w:color w:val="335C67"/>
+        <w:color w:val="023B2C"/>
+        <w:sz w:val="20"/>
+        <w:szCs w:val="20"/>
       </w:rPr>
       <w:fldChar w:fldCharType="end"/>
     </w:r>
@@ -241,7 +277,7 @@
 </file>
 
 <file path=word/footnotes.xml><?xml version="1.0" encoding="utf-8"?>
-<w:footnotes xmlns:wpc="http://schemas.microsoft.com/office/word/2010/wordprocessingCanvas" xmlns:cx="http://schemas.microsoft.com/office/drawing/2014/chartex" xmlns:cx1="http://schemas.microsoft.com/office/drawing/2015/9/8/chartex" xmlns:cx2="http://schemas.microsoft.com/office/drawing/2015/10/21/chartex" xmlns:cx3="http://schemas.microsoft.com/office/drawing/2016/5/9/chartex" xmlns:cx4="http://schemas.microsoft.com/office/drawing/2016/5/10/chartex" xmlns:cx5="http://schemas.microsoft.com/office/drawing/2016/5/11/chartex" xmlns:cx6="http://schemas.microsoft.com/office/drawing/2016/5/12/chartex" xmlns:cx7="http://schemas.microsoft.com/office/drawing/2016/5/13/chartex" xmlns:cx8="http://schemas.microsoft.com/office/drawing/2016/5/14/chartex" xmlns:mc="http://schemas.openxmlformats.org/markup-compatibility/2006" xmlns:aink="http://schemas.microsoft.com/office/drawing/2016/ink" xmlns:am3d="http://schemas.microsoft.com/office/drawing/2017/model3d" xmlns:o="urn:schemas-microsoft-com:office:office" xmlns:oel="http://schemas.microsoft.com/office/2019/extlst" xmlns:r="http://schemas.openxmlformats.org/officeDocument/2006/relationships" xmlns:m="http://schemas.openxmlformats.org/officeDocument/2006/math" xmlns:v="urn:schemas-microsoft-com:vml" xmlns:wp14="http://schemas.microsoft.com/office/word/2010/wordprocessingDrawing" xmlns:wp="http://schemas.openxmlformats.org/drawingml/2006/wordprocessingDrawing" xmlns:w10="urn:schemas-microsoft-com:office:word" xmlns:w="http://schemas.openxmlformats.org/wordprocessingml/2006/main" xmlns:w14="http://schemas.microsoft.com/office/word/2010/wordml" xmlns:w15="http://schemas.microsoft.com/office/word/2012/wordml" xmlns:w16cex="http://schemas.microsoft.com/office/word/2018/wordml/cex" xmlns:w16cid="http://schemas.microsoft.com/office/word/2016/wordml/cid" xmlns:w16="http://schemas.microsoft.com/office/word/2018/wordml" xmlns:w16sdtdh="http://schemas.microsoft.com/office/word/2020/wordml/sdtdatahash" xmlns:w16se="http://schemas.microsoft.com/office/word/2015/wordml/symex" xmlns:wpg="http://schemas.microsoft.com/office/word/2010/wordprocessingGroup" xmlns:wpi="http://schemas.microsoft.com/office/word/2010/wordprocessingInk" xmlns:wne="http://schemas.microsoft.com/office/word/2006/wordml" xmlns:wps="http://schemas.microsoft.com/office/word/2010/wordprocessingShape" mc:Ignorable="w14 w15 w16se w16cid w16 w16cex w16sdtdh wp14">
+<w:footnotes xmlns:wpc="http://schemas.microsoft.com/office/word/2010/wordprocessingCanvas" xmlns:cx="http://schemas.microsoft.com/office/drawing/2014/chartex" xmlns:cx1="http://schemas.microsoft.com/office/drawing/2015/9/8/chartex" xmlns:cx2="http://schemas.microsoft.com/office/drawing/2015/10/21/chartex" xmlns:cx3="http://schemas.microsoft.com/office/drawing/2016/5/9/chartex" xmlns:cx4="http://schemas.microsoft.com/office/drawing/2016/5/10/chartex" xmlns:cx5="http://schemas.microsoft.com/office/drawing/2016/5/11/chartex" xmlns:cx6="http://schemas.microsoft.com/office/drawing/2016/5/12/chartex" xmlns:cx7="http://schemas.microsoft.com/office/drawing/2016/5/13/chartex" xmlns:cx8="http://schemas.microsoft.com/office/drawing/2016/5/14/chartex" xmlns:mc="http://schemas.openxmlformats.org/markup-compatibility/2006" xmlns:aink="http://schemas.microsoft.com/office/drawing/2016/ink" xmlns:am3d="http://schemas.microsoft.com/office/drawing/2017/model3d" xmlns:o="urn:schemas-microsoft-com:office:office" xmlns:oel="http://schemas.microsoft.com/office/2019/extlst" xmlns:r="http://schemas.openxmlformats.org/officeDocument/2006/relationships" xmlns:m="http://schemas.openxmlformats.org/officeDocument/2006/math" xmlns:v="urn:schemas-microsoft-com:vml" xmlns:wp14="http://schemas.microsoft.com/office/word/2010/wordprocessingDrawing" xmlns:wp="http://schemas.openxmlformats.org/drawingml/2006/wordprocessingDrawing" xmlns:w10="urn:schemas-microsoft-com:office:word" xmlns:w="http://schemas.openxmlformats.org/wordprocessingml/2006/main" xmlns:w14="http://schemas.microsoft.com/office/word/2010/wordml" xmlns:w15="http://schemas.microsoft.com/office/word/2012/wordml" xmlns:w16cex="http://schemas.microsoft.com/office/word/2018/wordml/cex" xmlns:w16cid="http://schemas.microsoft.com/office/word/2016/wordml/cid" xmlns:w16="http://schemas.microsoft.com/office/word/2018/wordml" xmlns:w16du="http://schemas.microsoft.com/office/word/2023/wordml/word16du" xmlns:w16sdtdh="http://schemas.microsoft.com/office/word/2020/wordml/sdtdatahash" xmlns:w16se="http://schemas.microsoft.com/office/word/2015/wordml/symex" xmlns:wpg="http://schemas.microsoft.com/office/word/2010/wordprocessingGroup" xmlns:wpi="http://schemas.microsoft.com/office/word/2010/wordprocessingInk" xmlns:wne="http://schemas.microsoft.com/office/word/2006/wordml" xmlns:wps="http://schemas.microsoft.com/office/word/2010/wordprocessingShape" mc:Ignorable="w14 w15 w16se w16cid w16 w16cex w16sdtdh wp14">
   <w:footnote w:type="separator" w:id="-1">
     <w:p>
       <w:r>
@@ -266,11 +302,11 @@
 </file>
 
 <file path=word/numbering.xml><?xml version="1.0" encoding="utf-8"?>
-<w:numbering xmlns:wpc="http://schemas.microsoft.com/office/word/2010/wordprocessingCanvas" xmlns:cx="http://schemas.microsoft.com/office/drawing/2014/chartex" xmlns:cx1="http://schemas.microsoft.com/office/drawing/2015/9/8/chartex" xmlns:cx2="http://schemas.microsoft.com/office/drawing/2015/10/21/chartex" xmlns:cx3="http://schemas.microsoft.com/office/drawing/2016/5/9/chartex" xmlns:cx4="http://schemas.microsoft.com/office/drawing/2016/5/10/chartex" xmlns:cx5="http://schemas.microsoft.com/office/drawing/2016/5/11/chartex" xmlns:cx6="http://schemas.microsoft.com/office/drawing/2016/5/12/chartex" xmlns:cx7="http://schemas.microsoft.com/office/drawing/2016/5/13/chartex" xmlns:cx8="http://schemas.microsoft.com/office/drawing/2016/5/14/chartex" xmlns:mc="http://schemas.openxmlformats.org/markup-compatibility/2006" xmlns:aink="http://schemas.microsoft.com/office/drawing/2016/ink" xmlns:am3d="http://schemas.microsoft.com/office/drawing/2017/model3d" xmlns:o="urn:schemas-microsoft-com:office:office" xmlns:oel="http://schemas.microsoft.com/office/2019/extlst" xmlns:r="http://schemas.openxmlformats.org/officeDocument/2006/relationships" xmlns:m="http://schemas.openxmlformats.org/officeDocument/2006/math" xmlns:v="urn:schemas-microsoft-com:vml" xmlns:wp14="http://schemas.microsoft.com/office/word/2010/wordprocessingDrawing" xmlns:wp="http://schemas.openxmlformats.org/drawingml/2006/wordprocessingDrawing" xmlns:w10="urn:schemas-microsoft-com:office:word" xmlns:w="http://schemas.openxmlformats.org/wordprocessingml/2006/main" xmlns:w14="http://schemas.microsoft.com/office/word/2010/wordml" xmlns:w15="http://schemas.microsoft.com/office/word/2012/wordml" xmlns:w16cex="http://schemas.microsoft.com/office/word/2018/wordml/cex" xmlns:w16cid="http://schemas.microsoft.com/office/word/2016/wordml/cid" xmlns:w16="http://schemas.microsoft.com/office/word/2018/wordml" xmlns:w16sdtdh="http://schemas.microsoft.com/office/word/2020/wordml/sdtdatahash" xmlns:w16se="http://schemas.microsoft.com/office/word/2015/wordml/symex" xmlns:wpg="http://schemas.microsoft.com/office/word/2010/wordprocessingGroup" xmlns:wpi="http://schemas.microsoft.com/office/word/2010/wordprocessingInk" xmlns:wne="http://schemas.microsoft.com/office/word/2006/wordml" xmlns:wps="http://schemas.microsoft.com/office/word/2010/wordprocessingShape" mc:Ignorable="w14 w15 w16se w16cid w16 w16cex w16sdtdh wp14">
+<w:numbering xmlns:wpc="http://schemas.microsoft.com/office/word/2010/wordprocessingCanvas" xmlns:cx="http://schemas.microsoft.com/office/drawing/2014/chartex" xmlns:cx1="http://schemas.microsoft.com/office/drawing/2015/9/8/chartex" xmlns:cx2="http://schemas.microsoft.com/office/drawing/2015/10/21/chartex" xmlns:cx3="http://schemas.microsoft.com/office/drawing/2016/5/9/chartex" xmlns:cx4="http://schemas.microsoft.com/office/drawing/2016/5/10/chartex" xmlns:cx5="http://schemas.microsoft.com/office/drawing/2016/5/11/chartex" xmlns:cx6="http://schemas.microsoft.com/office/drawing/2016/5/12/chartex" xmlns:cx7="http://schemas.microsoft.com/office/drawing/2016/5/13/chartex" xmlns:cx8="http://schemas.microsoft.com/office/drawing/2016/5/14/chartex" xmlns:mc="http://schemas.openxmlformats.org/markup-compatibility/2006" xmlns:aink="http://schemas.microsoft.com/office/drawing/2016/ink" xmlns:am3d="http://schemas.microsoft.com/office/drawing/2017/model3d" xmlns:o="urn:schemas-microsoft-com:office:office" xmlns:oel="http://schemas.microsoft.com/office/2019/extlst" xmlns:r="http://schemas.openxmlformats.org/officeDocument/2006/relationships" xmlns:m="http://schemas.openxmlformats.org/officeDocument/2006/math" xmlns:v="urn:schemas-microsoft-com:vml" xmlns:wp14="http://schemas.microsoft.com/office/word/2010/wordprocessingDrawing" xmlns:wp="http://schemas.openxmlformats.org/drawingml/2006/wordprocessingDrawing" xmlns:w10="urn:schemas-microsoft-com:office:word" xmlns:w="http://schemas.openxmlformats.org/wordprocessingml/2006/main" xmlns:w14="http://schemas.microsoft.com/office/word/2010/wordml" xmlns:w15="http://schemas.microsoft.com/office/word/2012/wordml" xmlns:w16cex="http://schemas.microsoft.com/office/word/2018/wordml/cex" xmlns:w16cid="http://schemas.microsoft.com/office/word/2016/wordml/cid" xmlns:w16="http://schemas.microsoft.com/office/word/2018/wordml" xmlns:w16du="http://schemas.microsoft.com/office/word/2023/wordml/word16du" xmlns:w16sdtdh="http://schemas.microsoft.com/office/word/2020/wordml/sdtdatahash" xmlns:w16se="http://schemas.microsoft.com/office/word/2015/wordml/symex" xmlns:wpg="http://schemas.microsoft.com/office/word/2010/wordprocessingGroup" xmlns:wpi="http://schemas.microsoft.com/office/word/2010/wordprocessingInk" xmlns:wne="http://schemas.microsoft.com/office/word/2006/wordml" xmlns:wps="http://schemas.microsoft.com/office/word/2010/wordprocessingShape" mc:Ignorable="w14 w15 w16se w16cid w16 w16cex w16sdtdh wp14">
   <w:abstractNum w:abstractNumId="0" w15:restartNumberingAfterBreak="0">
     <w:nsid w:val="FFFFFF7C"/>
     <w:multiLevelType w:val="singleLevel"/>
-    <w:tmpl w:val="363855B8"/>
+    <w:tmpl w:val="94228300"/>
     <w:lvl w:ilvl="0">
       <w:start w:val="1"/>
       <w:numFmt w:val="decimal"/>
@@ -287,7 +323,7 @@
   <w:abstractNum w:abstractNumId="1" w15:restartNumberingAfterBreak="0">
     <w:nsid w:val="FFFFFF7D"/>
     <w:multiLevelType w:val="singleLevel"/>
-    <w:tmpl w:val="9B5CB236"/>
+    <w:tmpl w:val="917E34B6"/>
     <w:lvl w:ilvl="0">
       <w:start w:val="1"/>
       <w:numFmt w:val="decimal"/>
@@ -304,7 +340,7 @@
   <w:abstractNum w:abstractNumId="2" w15:restartNumberingAfterBreak="0">
     <w:nsid w:val="FFFFFF7E"/>
     <w:multiLevelType w:val="singleLevel"/>
-    <w:tmpl w:val="EE108E82"/>
+    <w:tmpl w:val="737CE50E"/>
     <w:lvl w:ilvl="0">
       <w:start w:val="1"/>
       <w:numFmt w:val="decimal"/>
@@ -321,7 +357,7 @@
   <w:abstractNum w:abstractNumId="3" w15:restartNumberingAfterBreak="0">
     <w:nsid w:val="FFFFFF7F"/>
     <w:multiLevelType w:val="singleLevel"/>
-    <w:tmpl w:val="3B0A726A"/>
+    <w:tmpl w:val="E39087CC"/>
     <w:lvl w:ilvl="0">
       <w:start w:val="1"/>
       <w:numFmt w:val="decimal"/>
@@ -338,7 +374,7 @@
   <w:abstractNum w:abstractNumId="4" w15:restartNumberingAfterBreak="0">
     <w:nsid w:val="FFFFFF80"/>
     <w:multiLevelType w:val="singleLevel"/>
-    <w:tmpl w:val="48065D94"/>
+    <w:tmpl w:val="683E69B4"/>
     <w:lvl w:ilvl="0">
       <w:start w:val="1"/>
       <w:numFmt w:val="bullet"/>
@@ -358,7 +394,7 @@
   <w:abstractNum w:abstractNumId="5" w15:restartNumberingAfterBreak="0">
     <w:nsid w:val="FFFFFF81"/>
     <w:multiLevelType w:val="singleLevel"/>
-    <w:tmpl w:val="5FE417A4"/>
+    <w:tmpl w:val="11CC3F10"/>
     <w:lvl w:ilvl="0">
       <w:start w:val="1"/>
       <w:numFmt w:val="bullet"/>
@@ -378,7 +414,7 @@
   <w:abstractNum w:abstractNumId="6" w15:restartNumberingAfterBreak="0">
     <w:nsid w:val="FFFFFF82"/>
     <w:multiLevelType w:val="singleLevel"/>
-    <w:tmpl w:val="CCE6086C"/>
+    <w:tmpl w:val="F59E6E00"/>
     <w:lvl w:ilvl="0">
       <w:start w:val="1"/>
       <w:numFmt w:val="bullet"/>
@@ -398,7 +434,7 @@
   <w:abstractNum w:abstractNumId="7" w15:restartNumberingAfterBreak="0">
     <w:nsid w:val="FFFFFF83"/>
     <w:multiLevelType w:val="singleLevel"/>
-    <w:tmpl w:val="33CA5268"/>
+    <w:tmpl w:val="08446398"/>
     <w:lvl w:ilvl="0">
       <w:start w:val="1"/>
       <w:numFmt w:val="bullet"/>
@@ -418,11 +454,32 @@
   <w:abstractNum w:abstractNumId="8" w15:restartNumberingAfterBreak="0">
     <w:nsid w:val="FFFFFF88"/>
     <w:multiLevelType w:val="singleLevel"/>
-    <w:tmpl w:val="5E08F742"/>
+    <w:tmpl w:val="A33E1796"/>
     <w:lvl w:ilvl="0">
       <w:start w:val="1"/>
       <w:numFmt w:val="decimal"/>
-      <w:lvlText w:val="%1."/>
+      <w:pStyle w:val="ListNumber"/>
+      <w:lvlText w:val="%1)"/>
+      <w:lvlJc w:val="left"/>
+      <w:pPr>
+        <w:ind w:left="360" w:hanging="360"/>
+      </w:pPr>
+      <w:rPr>
+        <w:rFonts w:ascii="Poppins" w:hAnsi="Poppins" w:hint="default"/>
+        <w:b/>
+        <w:i w:val="0"/>
+        <w:sz w:val="20"/>
+      </w:rPr>
+    </w:lvl>
+  </w:abstractNum>
+  <w:abstractNum w:abstractNumId="9" w15:restartNumberingAfterBreak="0">
+    <w:nsid w:val="FFFFFF89"/>
+    <w:multiLevelType w:val="singleLevel"/>
+    <w:tmpl w:val="D8548598"/>
+    <w:lvl w:ilvl="0">
+      <w:start w:val="1"/>
+      <w:numFmt w:val="bullet"/>
+      <w:lvlText w:val=""/>
       <w:lvlJc w:val="left"/>
       <w:pPr>
         <w:tabs>
@@ -430,29 +487,103 @@
         </w:tabs>
         <w:ind w:left="360" w:hanging="360"/>
       </w:pPr>
-    </w:lvl>
-  </w:abstractNum>
-  <w:abstractNum w:abstractNumId="9" w15:restartNumberingAfterBreak="0">
-    <w:nsid w:val="FFFFFF89"/>
-    <w:multiLevelType w:val="singleLevel"/>
-    <w:tmpl w:val="07A49EF2"/>
-    <w:lvl w:ilvl="0">
-      <w:start w:val="1"/>
-      <w:numFmt w:val="bullet"/>
-      <w:lvlText w:val=""/>
-      <w:lvlJc w:val="left"/>
-      <w:pPr>
-        <w:tabs>
-          <w:tab w:val="num" w:pos="360"/>
-        </w:tabs>
-        <w:ind w:left="360" w:hanging="360"/>
-      </w:pPr>
       <w:rPr>
         <w:rFonts w:ascii="Symbol" w:hAnsi="Symbol" w:hint="default"/>
       </w:rPr>
     </w:lvl>
   </w:abstractNum>
   <w:abstractNum w:abstractNumId="10" w15:restartNumberingAfterBreak="0">
+    <w:nsid w:val="20B62913"/>
+    <w:multiLevelType w:val="hybridMultilevel"/>
+    <w:tmpl w:val="03867F36"/>
+    <w:lvl w:ilvl="0" w:tplc="FD0ECF50">
+      <w:start w:val="1"/>
+      <w:numFmt w:val="decimal"/>
+      <w:lvlText w:val="%1."/>
+      <w:lvlJc w:val="left"/>
+      <w:pPr>
+        <w:ind w:left="360" w:hanging="360"/>
+      </w:pPr>
+      <w:rPr>
+        <w:rFonts w:ascii="Poppins" w:hAnsi="Poppins" w:hint="default"/>
+        <w:b/>
+        <w:i w:val="0"/>
+      </w:rPr>
+    </w:lvl>
+    <w:lvl w:ilvl="1" w:tplc="04090019" w:tentative="1">
+      <w:start w:val="1"/>
+      <w:numFmt w:val="lowerLetter"/>
+      <w:lvlText w:val="%2."/>
+      <w:lvlJc w:val="left"/>
+      <w:pPr>
+        <w:ind w:left="1080" w:hanging="360"/>
+      </w:pPr>
+    </w:lvl>
+    <w:lvl w:ilvl="2" w:tplc="0409001B" w:tentative="1">
+      <w:start w:val="1"/>
+      <w:numFmt w:val="lowerRoman"/>
+      <w:lvlText w:val="%3."/>
+      <w:lvlJc w:val="right"/>
+      <w:pPr>
+        <w:ind w:left="1800" w:hanging="180"/>
+      </w:pPr>
+    </w:lvl>
+    <w:lvl w:ilvl="3" w:tplc="0409000F" w:tentative="1">
+      <w:start w:val="1"/>
+      <w:numFmt w:val="decimal"/>
+      <w:lvlText w:val="%4."/>
+      <w:lvlJc w:val="left"/>
+      <w:pPr>
+        <w:ind w:left="2520" w:hanging="360"/>
+      </w:pPr>
+    </w:lvl>
+    <w:lvl w:ilvl="4" w:tplc="04090019" w:tentative="1">
+      <w:start w:val="1"/>
+      <w:numFmt w:val="lowerLetter"/>
+      <w:lvlText w:val="%5."/>
+      <w:lvlJc w:val="left"/>
+      <w:pPr>
+        <w:ind w:left="3240" w:hanging="360"/>
+      </w:pPr>
+    </w:lvl>
+    <w:lvl w:ilvl="5" w:tplc="0409001B" w:tentative="1">
+      <w:start w:val="1"/>
+      <w:numFmt w:val="lowerRoman"/>
+      <w:lvlText w:val="%6."/>
+      <w:lvlJc w:val="right"/>
+      <w:pPr>
+        <w:ind w:left="3960" w:hanging="180"/>
+      </w:pPr>
+    </w:lvl>
+    <w:lvl w:ilvl="6" w:tplc="0409000F" w:tentative="1">
+      <w:start w:val="1"/>
+      <w:numFmt w:val="decimal"/>
+      <w:lvlText w:val="%7."/>
+      <w:lvlJc w:val="left"/>
+      <w:pPr>
+        <w:ind w:left="4680" w:hanging="360"/>
+      </w:pPr>
+    </w:lvl>
+    <w:lvl w:ilvl="7" w:tplc="04090019" w:tentative="1">
+      <w:start w:val="1"/>
+      <w:numFmt w:val="lowerLetter"/>
+      <w:lvlText w:val="%8."/>
+      <w:lvlJc w:val="left"/>
+      <w:pPr>
+        <w:ind w:left="5400" w:hanging="360"/>
+      </w:pPr>
+    </w:lvl>
+    <w:lvl w:ilvl="8" w:tplc="0409001B" w:tentative="1">
+      <w:start w:val="1"/>
+      <w:numFmt w:val="lowerRoman"/>
+      <w:lvlText w:val="%9."/>
+      <w:lvlJc w:val="right"/>
+      <w:pPr>
+        <w:ind w:left="6120" w:hanging="180"/>
+      </w:pPr>
+    </w:lvl>
+  </w:abstractNum>
+  <w:abstractNum w:abstractNumId="11" w15:restartNumberingAfterBreak="0">
     <w:nsid w:val="2C1AE401"/>
     <w:multiLevelType w:val="multilevel"/>
     <w:tmpl w:val="1D7C6486"/>
@@ -529,8 +660,192 @@
       </w:pPr>
     </w:lvl>
   </w:abstractNum>
+  <w:abstractNum w:abstractNumId="12" w15:restartNumberingAfterBreak="0">
+    <w:nsid w:val="4A515849"/>
+    <w:multiLevelType w:val="hybridMultilevel"/>
+    <w:tmpl w:val="BBD6BACE"/>
+    <w:lvl w:ilvl="0" w:tplc="5868F6EC">
+      <w:start w:val="1"/>
+      <w:numFmt w:val="decimal"/>
+      <w:pStyle w:val="Compact"/>
+      <w:lvlText w:val="%1)"/>
+      <w:lvlJc w:val="left"/>
+      <w:pPr>
+        <w:ind w:left="720" w:hanging="360"/>
+      </w:pPr>
+      <w:rPr>
+        <w:rFonts w:ascii="Poppins" w:hAnsi="Poppins" w:hint="default"/>
+        <w:b/>
+        <w:i w:val="0"/>
+        <w:sz w:val="20"/>
+      </w:rPr>
+    </w:lvl>
+    <w:lvl w:ilvl="1" w:tplc="04090019" w:tentative="1">
+      <w:start w:val="1"/>
+      <w:numFmt w:val="lowerLetter"/>
+      <w:lvlText w:val="%2."/>
+      <w:lvlJc w:val="left"/>
+      <w:pPr>
+        <w:ind w:left="1440" w:hanging="360"/>
+      </w:pPr>
+    </w:lvl>
+    <w:lvl w:ilvl="2" w:tplc="0409001B" w:tentative="1">
+      <w:start w:val="1"/>
+      <w:numFmt w:val="lowerRoman"/>
+      <w:lvlText w:val="%3."/>
+      <w:lvlJc w:val="right"/>
+      <w:pPr>
+        <w:ind w:left="2160" w:hanging="180"/>
+      </w:pPr>
+    </w:lvl>
+    <w:lvl w:ilvl="3" w:tplc="0409000F" w:tentative="1">
+      <w:start w:val="1"/>
+      <w:numFmt w:val="decimal"/>
+      <w:lvlText w:val="%4."/>
+      <w:lvlJc w:val="left"/>
+      <w:pPr>
+        <w:ind w:left="2880" w:hanging="360"/>
+      </w:pPr>
+    </w:lvl>
+    <w:lvl w:ilvl="4" w:tplc="04090019" w:tentative="1">
+      <w:start w:val="1"/>
+      <w:numFmt w:val="lowerLetter"/>
+      <w:lvlText w:val="%5."/>
+      <w:lvlJc w:val="left"/>
+      <w:pPr>
+        <w:ind w:left="3600" w:hanging="360"/>
+      </w:pPr>
+    </w:lvl>
+    <w:lvl w:ilvl="5" w:tplc="0409001B" w:tentative="1">
+      <w:start w:val="1"/>
+      <w:numFmt w:val="lowerRoman"/>
+      <w:lvlText w:val="%6."/>
+      <w:lvlJc w:val="right"/>
+      <w:pPr>
+        <w:ind w:left="4320" w:hanging="180"/>
+      </w:pPr>
+    </w:lvl>
+    <w:lvl w:ilvl="6" w:tplc="0409000F" w:tentative="1">
+      <w:start w:val="1"/>
+      <w:numFmt w:val="decimal"/>
+      <w:lvlText w:val="%7."/>
+      <w:lvlJc w:val="left"/>
+      <w:pPr>
+        <w:ind w:left="5040" w:hanging="360"/>
+      </w:pPr>
+    </w:lvl>
+    <w:lvl w:ilvl="7" w:tplc="04090019" w:tentative="1">
+      <w:start w:val="1"/>
+      <w:numFmt w:val="lowerLetter"/>
+      <w:lvlText w:val="%8."/>
+      <w:lvlJc w:val="left"/>
+      <w:pPr>
+        <w:ind w:left="5760" w:hanging="360"/>
+      </w:pPr>
+    </w:lvl>
+    <w:lvl w:ilvl="8" w:tplc="0409001B" w:tentative="1">
+      <w:start w:val="1"/>
+      <w:numFmt w:val="lowerRoman"/>
+      <w:lvlText w:val="%9."/>
+      <w:lvlJc w:val="right"/>
+      <w:pPr>
+        <w:ind w:left="6480" w:hanging="180"/>
+      </w:pPr>
+    </w:lvl>
+  </w:abstractNum>
+  <w:abstractNum w:abstractNumId="13" w15:restartNumberingAfterBreak="0">
+    <w:nsid w:val="54864FD9"/>
+    <w:multiLevelType w:val="hybridMultilevel"/>
+    <w:tmpl w:val="EE92E444"/>
+    <w:lvl w:ilvl="0" w:tplc="FD0ECF50">
+      <w:start w:val="1"/>
+      <w:numFmt w:val="decimal"/>
+      <w:lvlText w:val="%1."/>
+      <w:lvlJc w:val="left"/>
+      <w:pPr>
+        <w:ind w:left="720" w:hanging="360"/>
+      </w:pPr>
+      <w:rPr>
+        <w:rFonts w:ascii="Poppins" w:hAnsi="Poppins" w:hint="default"/>
+        <w:b/>
+        <w:i w:val="0"/>
+      </w:rPr>
+    </w:lvl>
+    <w:lvl w:ilvl="1" w:tplc="04090019" w:tentative="1">
+      <w:start w:val="1"/>
+      <w:numFmt w:val="lowerLetter"/>
+      <w:lvlText w:val="%2."/>
+      <w:lvlJc w:val="left"/>
+      <w:pPr>
+        <w:ind w:left="1440" w:hanging="360"/>
+      </w:pPr>
+    </w:lvl>
+    <w:lvl w:ilvl="2" w:tplc="0409001B" w:tentative="1">
+      <w:start w:val="1"/>
+      <w:numFmt w:val="lowerRoman"/>
+      <w:lvlText w:val="%3."/>
+      <w:lvlJc w:val="right"/>
+      <w:pPr>
+        <w:ind w:left="2160" w:hanging="180"/>
+      </w:pPr>
+    </w:lvl>
+    <w:lvl w:ilvl="3" w:tplc="0409000F" w:tentative="1">
+      <w:start w:val="1"/>
+      <w:numFmt w:val="decimal"/>
+      <w:lvlText w:val="%4."/>
+      <w:lvlJc w:val="left"/>
+      <w:pPr>
+        <w:ind w:left="2880" w:hanging="360"/>
+      </w:pPr>
+    </w:lvl>
+    <w:lvl w:ilvl="4" w:tplc="04090019" w:tentative="1">
+      <w:start w:val="1"/>
+      <w:numFmt w:val="lowerLetter"/>
+      <w:lvlText w:val="%5."/>
+      <w:lvlJc w:val="left"/>
+      <w:pPr>
+        <w:ind w:left="3600" w:hanging="360"/>
+      </w:pPr>
+    </w:lvl>
+    <w:lvl w:ilvl="5" w:tplc="0409001B" w:tentative="1">
+      <w:start w:val="1"/>
+      <w:numFmt w:val="lowerRoman"/>
+      <w:lvlText w:val="%6."/>
+      <w:lvlJc w:val="right"/>
+      <w:pPr>
+        <w:ind w:left="4320" w:hanging="180"/>
+      </w:pPr>
+    </w:lvl>
+    <w:lvl w:ilvl="6" w:tplc="0409000F" w:tentative="1">
+      <w:start w:val="1"/>
+      <w:numFmt w:val="decimal"/>
+      <w:lvlText w:val="%7."/>
+      <w:lvlJc w:val="left"/>
+      <w:pPr>
+        <w:ind w:left="5040" w:hanging="360"/>
+      </w:pPr>
+    </w:lvl>
+    <w:lvl w:ilvl="7" w:tplc="04090019" w:tentative="1">
+      <w:start w:val="1"/>
+      <w:numFmt w:val="lowerLetter"/>
+      <w:lvlText w:val="%8."/>
+      <w:lvlJc w:val="left"/>
+      <w:pPr>
+        <w:ind w:left="5760" w:hanging="360"/>
+      </w:pPr>
+    </w:lvl>
+    <w:lvl w:ilvl="8" w:tplc="0409001B" w:tentative="1">
+      <w:start w:val="1"/>
+      <w:numFmt w:val="lowerRoman"/>
+      <w:lvlText w:val="%9."/>
+      <w:lvlJc w:val="right"/>
+      <w:pPr>
+        <w:ind w:left="6480" w:hanging="180"/>
+      </w:pPr>
+    </w:lvl>
+  </w:abstractNum>
   <w:num w:numId="1" w16cid:durableId="271983152">
-    <w:abstractNumId w:val="10"/>
+    <w:abstractNumId w:val="11"/>
   </w:num>
   <w:num w:numId="2" w16cid:durableId="1259217120">
     <w:abstractNumId w:val="0"/>
@@ -561,6 +876,903 @@
   </w:num>
   <w:num w:numId="11" w16cid:durableId="1134561764">
     <w:abstractNumId w:val="9"/>
+  </w:num>
+  <w:num w:numId="12" w16cid:durableId="640426551">
+    <w:abstractNumId w:val="9"/>
+  </w:num>
+  <w:num w:numId="13" w16cid:durableId="1731342506">
+    <w:abstractNumId w:val="7"/>
+  </w:num>
+  <w:num w:numId="14" w16cid:durableId="1088114902">
+    <w:abstractNumId w:val="6"/>
+  </w:num>
+  <w:num w:numId="15" w16cid:durableId="157043422">
+    <w:abstractNumId w:val="5"/>
+  </w:num>
+  <w:num w:numId="16" w16cid:durableId="2093967005">
+    <w:abstractNumId w:val="4"/>
+  </w:num>
+  <w:num w:numId="17" w16cid:durableId="245265805">
+    <w:abstractNumId w:val="8"/>
+  </w:num>
+  <w:num w:numId="18" w16cid:durableId="1359693400">
+    <w:abstractNumId w:val="3"/>
+  </w:num>
+  <w:num w:numId="19" w16cid:durableId="1385641844">
+    <w:abstractNumId w:val="2"/>
+  </w:num>
+  <w:num w:numId="20" w16cid:durableId="614140869">
+    <w:abstractNumId w:val="1"/>
+  </w:num>
+  <w:num w:numId="21" w16cid:durableId="1365713966">
+    <w:abstractNumId w:val="0"/>
+  </w:num>
+  <w:num w:numId="22" w16cid:durableId="761606230">
+    <w:abstractNumId w:val="2"/>
+  </w:num>
+  <w:num w:numId="23" w16cid:durableId="859199950">
+    <w:abstractNumId w:val="1"/>
+  </w:num>
+  <w:num w:numId="24" w16cid:durableId="1364012937">
+    <w:abstractNumId w:val="0"/>
+  </w:num>
+  <w:num w:numId="25" w16cid:durableId="771435397">
+    <w:abstractNumId w:val="9"/>
+  </w:num>
+  <w:num w:numId="26" w16cid:durableId="867716038">
+    <w:abstractNumId w:val="7"/>
+  </w:num>
+  <w:num w:numId="27" w16cid:durableId="937061079">
+    <w:abstractNumId w:val="6"/>
+  </w:num>
+  <w:num w:numId="28" w16cid:durableId="483159578">
+    <w:abstractNumId w:val="5"/>
+  </w:num>
+  <w:num w:numId="29" w16cid:durableId="788430650">
+    <w:abstractNumId w:val="4"/>
+  </w:num>
+  <w:num w:numId="30" w16cid:durableId="1215777308">
+    <w:abstractNumId w:val="8"/>
+  </w:num>
+  <w:num w:numId="31" w16cid:durableId="1179465786">
+    <w:abstractNumId w:val="3"/>
+  </w:num>
+  <w:num w:numId="32" w16cid:durableId="2007244799">
+    <w:abstractNumId w:val="9"/>
+  </w:num>
+  <w:num w:numId="33" w16cid:durableId="1794521837">
+    <w:abstractNumId w:val="7"/>
+  </w:num>
+  <w:num w:numId="34" w16cid:durableId="355690578">
+    <w:abstractNumId w:val="6"/>
+  </w:num>
+  <w:num w:numId="35" w16cid:durableId="1447894941">
+    <w:abstractNumId w:val="5"/>
+  </w:num>
+  <w:num w:numId="36" w16cid:durableId="262423117">
+    <w:abstractNumId w:val="4"/>
+  </w:num>
+  <w:num w:numId="37" w16cid:durableId="1856921563">
+    <w:abstractNumId w:val="8"/>
+  </w:num>
+  <w:num w:numId="38" w16cid:durableId="1404141200">
+    <w:abstractNumId w:val="3"/>
+  </w:num>
+  <w:num w:numId="39" w16cid:durableId="1984118023">
+    <w:abstractNumId w:val="2"/>
+  </w:num>
+  <w:num w:numId="40" w16cid:durableId="2123570343">
+    <w:abstractNumId w:val="1"/>
+  </w:num>
+  <w:num w:numId="41" w16cid:durableId="2081824676">
+    <w:abstractNumId w:val="0"/>
+  </w:num>
+  <w:num w:numId="42" w16cid:durableId="1473909824">
+    <w:abstractNumId w:val="9"/>
+  </w:num>
+  <w:num w:numId="43" w16cid:durableId="559053674">
+    <w:abstractNumId w:val="7"/>
+  </w:num>
+  <w:num w:numId="44" w16cid:durableId="1432092676">
+    <w:abstractNumId w:val="6"/>
+  </w:num>
+  <w:num w:numId="45" w16cid:durableId="238517709">
+    <w:abstractNumId w:val="5"/>
+  </w:num>
+  <w:num w:numId="46" w16cid:durableId="2120030704">
+    <w:abstractNumId w:val="4"/>
+  </w:num>
+  <w:num w:numId="47" w16cid:durableId="2073387620">
+    <w:abstractNumId w:val="8"/>
+  </w:num>
+  <w:num w:numId="48" w16cid:durableId="385837229">
+    <w:abstractNumId w:val="3"/>
+  </w:num>
+  <w:num w:numId="49" w16cid:durableId="1461991946">
+    <w:abstractNumId w:val="2"/>
+  </w:num>
+  <w:num w:numId="50" w16cid:durableId="997150158">
+    <w:abstractNumId w:val="1"/>
+  </w:num>
+  <w:num w:numId="51" w16cid:durableId="454568915">
+    <w:abstractNumId w:val="0"/>
+  </w:num>
+  <w:num w:numId="52" w16cid:durableId="761536481">
+    <w:abstractNumId w:val="9"/>
+  </w:num>
+  <w:num w:numId="53" w16cid:durableId="1221021363">
+    <w:abstractNumId w:val="7"/>
+  </w:num>
+  <w:num w:numId="54" w16cid:durableId="1080638914">
+    <w:abstractNumId w:val="6"/>
+  </w:num>
+  <w:num w:numId="55" w16cid:durableId="99881515">
+    <w:abstractNumId w:val="5"/>
+  </w:num>
+  <w:num w:numId="56" w16cid:durableId="1414936651">
+    <w:abstractNumId w:val="4"/>
+  </w:num>
+  <w:num w:numId="57" w16cid:durableId="1574314588">
+    <w:abstractNumId w:val="8"/>
+  </w:num>
+  <w:num w:numId="58" w16cid:durableId="367950855">
+    <w:abstractNumId w:val="3"/>
+  </w:num>
+  <w:num w:numId="59" w16cid:durableId="159472927">
+    <w:abstractNumId w:val="2"/>
+  </w:num>
+  <w:num w:numId="60" w16cid:durableId="1070077751">
+    <w:abstractNumId w:val="1"/>
+  </w:num>
+  <w:num w:numId="61" w16cid:durableId="1297905093">
+    <w:abstractNumId w:val="0"/>
+  </w:num>
+  <w:num w:numId="62" w16cid:durableId="1279410183">
+    <w:abstractNumId w:val="10"/>
+  </w:num>
+  <w:num w:numId="63" w16cid:durableId="1765345020">
+    <w:abstractNumId w:val="8"/>
+  </w:num>
+  <w:num w:numId="64" w16cid:durableId="1791169215">
+    <w:abstractNumId w:val="13"/>
+  </w:num>
+  <w:num w:numId="65" w16cid:durableId="370958093">
+    <w:abstractNumId w:val="9"/>
+  </w:num>
+  <w:num w:numId="66" w16cid:durableId="1295599032">
+    <w:abstractNumId w:val="7"/>
+  </w:num>
+  <w:num w:numId="67" w16cid:durableId="1220097717">
+    <w:abstractNumId w:val="6"/>
+  </w:num>
+  <w:num w:numId="68" w16cid:durableId="117991478">
+    <w:abstractNumId w:val="5"/>
+  </w:num>
+  <w:num w:numId="69" w16cid:durableId="784925740">
+    <w:abstractNumId w:val="4"/>
+  </w:num>
+  <w:num w:numId="70" w16cid:durableId="1790778168">
+    <w:abstractNumId w:val="3"/>
+  </w:num>
+  <w:num w:numId="71" w16cid:durableId="1473715663">
+    <w:abstractNumId w:val="2"/>
+  </w:num>
+  <w:num w:numId="72" w16cid:durableId="1564024122">
+    <w:abstractNumId w:val="1"/>
+  </w:num>
+  <w:num w:numId="73" w16cid:durableId="2019772618">
+    <w:abstractNumId w:val="0"/>
+  </w:num>
+  <w:num w:numId="74" w16cid:durableId="1212618166">
+    <w:abstractNumId w:val="9"/>
+  </w:num>
+  <w:num w:numId="75" w16cid:durableId="572354210">
+    <w:abstractNumId w:val="7"/>
+  </w:num>
+  <w:num w:numId="76" w16cid:durableId="548540744">
+    <w:abstractNumId w:val="6"/>
+  </w:num>
+  <w:num w:numId="77" w16cid:durableId="1435436597">
+    <w:abstractNumId w:val="5"/>
+  </w:num>
+  <w:num w:numId="78" w16cid:durableId="820200038">
+    <w:abstractNumId w:val="4"/>
+  </w:num>
+  <w:num w:numId="79" w16cid:durableId="1004631602">
+    <w:abstractNumId w:val="3"/>
+  </w:num>
+  <w:num w:numId="80" w16cid:durableId="1530147410">
+    <w:abstractNumId w:val="2"/>
+  </w:num>
+  <w:num w:numId="81" w16cid:durableId="375592828">
+    <w:abstractNumId w:val="1"/>
+  </w:num>
+  <w:num w:numId="82" w16cid:durableId="256183054">
+    <w:abstractNumId w:val="0"/>
+  </w:num>
+  <w:num w:numId="83" w16cid:durableId="654531267">
+    <w:abstractNumId w:val="9"/>
+  </w:num>
+  <w:num w:numId="84" w16cid:durableId="1635676562">
+    <w:abstractNumId w:val="7"/>
+  </w:num>
+  <w:num w:numId="85" w16cid:durableId="670185793">
+    <w:abstractNumId w:val="6"/>
+  </w:num>
+  <w:num w:numId="86" w16cid:durableId="1606308343">
+    <w:abstractNumId w:val="5"/>
+  </w:num>
+  <w:num w:numId="87" w16cid:durableId="129178770">
+    <w:abstractNumId w:val="4"/>
+  </w:num>
+  <w:num w:numId="88" w16cid:durableId="1746027068">
+    <w:abstractNumId w:val="3"/>
+  </w:num>
+  <w:num w:numId="89" w16cid:durableId="1247419144">
+    <w:abstractNumId w:val="2"/>
+  </w:num>
+  <w:num w:numId="90" w16cid:durableId="647904108">
+    <w:abstractNumId w:val="1"/>
+  </w:num>
+  <w:num w:numId="91" w16cid:durableId="1228372423">
+    <w:abstractNumId w:val="0"/>
+  </w:num>
+  <w:num w:numId="92" w16cid:durableId="2054496353">
+    <w:abstractNumId w:val="9"/>
+  </w:num>
+  <w:num w:numId="93" w16cid:durableId="412556473">
+    <w:abstractNumId w:val="7"/>
+  </w:num>
+  <w:num w:numId="94" w16cid:durableId="1672098947">
+    <w:abstractNumId w:val="6"/>
+  </w:num>
+  <w:num w:numId="95" w16cid:durableId="1022585761">
+    <w:abstractNumId w:val="5"/>
+  </w:num>
+  <w:num w:numId="96" w16cid:durableId="1539853929">
+    <w:abstractNumId w:val="4"/>
+  </w:num>
+  <w:num w:numId="97" w16cid:durableId="977343031">
+    <w:abstractNumId w:val="3"/>
+  </w:num>
+  <w:num w:numId="98" w16cid:durableId="244656694">
+    <w:abstractNumId w:val="2"/>
+  </w:num>
+  <w:num w:numId="99" w16cid:durableId="1410234078">
+    <w:abstractNumId w:val="1"/>
+  </w:num>
+  <w:num w:numId="100" w16cid:durableId="509486089">
+    <w:abstractNumId w:val="0"/>
+  </w:num>
+  <w:num w:numId="101" w16cid:durableId="32267445">
+    <w:abstractNumId w:val="9"/>
+  </w:num>
+  <w:num w:numId="102" w16cid:durableId="202595066">
+    <w:abstractNumId w:val="7"/>
+  </w:num>
+  <w:num w:numId="103" w16cid:durableId="2015758903">
+    <w:abstractNumId w:val="6"/>
+  </w:num>
+  <w:num w:numId="104" w16cid:durableId="318385009">
+    <w:abstractNumId w:val="5"/>
+  </w:num>
+  <w:num w:numId="105" w16cid:durableId="366640569">
+    <w:abstractNumId w:val="4"/>
+  </w:num>
+  <w:num w:numId="106" w16cid:durableId="704409229">
+    <w:abstractNumId w:val="3"/>
+  </w:num>
+  <w:num w:numId="107" w16cid:durableId="766343535">
+    <w:abstractNumId w:val="2"/>
+  </w:num>
+  <w:num w:numId="108" w16cid:durableId="844173987">
+    <w:abstractNumId w:val="1"/>
+  </w:num>
+  <w:num w:numId="109" w16cid:durableId="114182609">
+    <w:abstractNumId w:val="9"/>
+  </w:num>
+  <w:num w:numId="110" w16cid:durableId="1378512183">
+    <w:abstractNumId w:val="7"/>
+  </w:num>
+  <w:num w:numId="111" w16cid:durableId="1439720191">
+    <w:abstractNumId w:val="6"/>
+  </w:num>
+  <w:num w:numId="112" w16cid:durableId="502357349">
+    <w:abstractNumId w:val="5"/>
+  </w:num>
+  <w:num w:numId="113" w16cid:durableId="239295487">
+    <w:abstractNumId w:val="4"/>
+  </w:num>
+  <w:num w:numId="114" w16cid:durableId="1095244203">
+    <w:abstractNumId w:val="3"/>
+  </w:num>
+  <w:num w:numId="115" w16cid:durableId="1534536203">
+    <w:abstractNumId w:val="2"/>
+  </w:num>
+  <w:num w:numId="116" w16cid:durableId="1799838996">
+    <w:abstractNumId w:val="1"/>
+  </w:num>
+  <w:num w:numId="117" w16cid:durableId="511189317">
+    <w:abstractNumId w:val="0"/>
+  </w:num>
+  <w:num w:numId="118" w16cid:durableId="1235319221">
+    <w:abstractNumId w:val="9"/>
+  </w:num>
+  <w:num w:numId="119" w16cid:durableId="1681157340">
+    <w:abstractNumId w:val="7"/>
+  </w:num>
+  <w:num w:numId="120" w16cid:durableId="576938310">
+    <w:abstractNumId w:val="6"/>
+  </w:num>
+  <w:num w:numId="121" w16cid:durableId="1237327470">
+    <w:abstractNumId w:val="5"/>
+  </w:num>
+  <w:num w:numId="122" w16cid:durableId="1370645627">
+    <w:abstractNumId w:val="4"/>
+  </w:num>
+  <w:num w:numId="123" w16cid:durableId="676421128">
+    <w:abstractNumId w:val="3"/>
+  </w:num>
+  <w:num w:numId="124" w16cid:durableId="878973539">
+    <w:abstractNumId w:val="2"/>
+  </w:num>
+  <w:num w:numId="125" w16cid:durableId="1464427424">
+    <w:abstractNumId w:val="1"/>
+  </w:num>
+  <w:num w:numId="126" w16cid:durableId="1754624768">
+    <w:abstractNumId w:val="9"/>
+  </w:num>
+  <w:num w:numId="127" w16cid:durableId="1204052596">
+    <w:abstractNumId w:val="7"/>
+  </w:num>
+  <w:num w:numId="128" w16cid:durableId="1641110563">
+    <w:abstractNumId w:val="6"/>
+  </w:num>
+  <w:num w:numId="129" w16cid:durableId="1585216964">
+    <w:abstractNumId w:val="5"/>
+  </w:num>
+  <w:num w:numId="130" w16cid:durableId="625963428">
+    <w:abstractNumId w:val="4"/>
+  </w:num>
+  <w:num w:numId="131" w16cid:durableId="1795710729">
+    <w:abstractNumId w:val="3"/>
+  </w:num>
+  <w:num w:numId="132" w16cid:durableId="1608393428">
+    <w:abstractNumId w:val="2"/>
+  </w:num>
+  <w:num w:numId="133" w16cid:durableId="1196501049">
+    <w:abstractNumId w:val="1"/>
+  </w:num>
+  <w:num w:numId="134" w16cid:durableId="1144929707">
+    <w:abstractNumId w:val="0"/>
+  </w:num>
+  <w:num w:numId="135" w16cid:durableId="185680233">
+    <w:abstractNumId w:val="9"/>
+  </w:num>
+  <w:num w:numId="136" w16cid:durableId="2091154312">
+    <w:abstractNumId w:val="7"/>
+  </w:num>
+  <w:num w:numId="137" w16cid:durableId="1090659351">
+    <w:abstractNumId w:val="6"/>
+  </w:num>
+  <w:num w:numId="138" w16cid:durableId="287316531">
+    <w:abstractNumId w:val="5"/>
+  </w:num>
+  <w:num w:numId="139" w16cid:durableId="1932934874">
+    <w:abstractNumId w:val="4"/>
+  </w:num>
+  <w:num w:numId="140" w16cid:durableId="246118078">
+    <w:abstractNumId w:val="3"/>
+  </w:num>
+  <w:num w:numId="141" w16cid:durableId="975135677">
+    <w:abstractNumId w:val="2"/>
+  </w:num>
+  <w:num w:numId="142" w16cid:durableId="1249459768">
+    <w:abstractNumId w:val="1"/>
+  </w:num>
+  <w:num w:numId="143" w16cid:durableId="1153327018">
+    <w:abstractNumId w:val="0"/>
+  </w:num>
+  <w:num w:numId="144" w16cid:durableId="74597170">
+    <w:abstractNumId w:val="9"/>
+  </w:num>
+  <w:num w:numId="145" w16cid:durableId="520553257">
+    <w:abstractNumId w:val="7"/>
+  </w:num>
+  <w:num w:numId="146" w16cid:durableId="1116097370">
+    <w:abstractNumId w:val="6"/>
+  </w:num>
+  <w:num w:numId="147" w16cid:durableId="545023465">
+    <w:abstractNumId w:val="5"/>
+  </w:num>
+  <w:num w:numId="148" w16cid:durableId="779253075">
+    <w:abstractNumId w:val="4"/>
+  </w:num>
+  <w:num w:numId="149" w16cid:durableId="1365592691">
+    <w:abstractNumId w:val="3"/>
+  </w:num>
+  <w:num w:numId="150" w16cid:durableId="224486818">
+    <w:abstractNumId w:val="2"/>
+  </w:num>
+  <w:num w:numId="151" w16cid:durableId="1459180916">
+    <w:abstractNumId w:val="1"/>
+  </w:num>
+  <w:num w:numId="152" w16cid:durableId="684672377">
+    <w:abstractNumId w:val="0"/>
+  </w:num>
+  <w:num w:numId="153" w16cid:durableId="2018387728">
+    <w:abstractNumId w:val="9"/>
+  </w:num>
+  <w:num w:numId="154" w16cid:durableId="1005016026">
+    <w:abstractNumId w:val="7"/>
+  </w:num>
+  <w:num w:numId="155" w16cid:durableId="1549564733">
+    <w:abstractNumId w:val="6"/>
+  </w:num>
+  <w:num w:numId="156" w16cid:durableId="323242473">
+    <w:abstractNumId w:val="5"/>
+  </w:num>
+  <w:num w:numId="157" w16cid:durableId="1203907523">
+    <w:abstractNumId w:val="4"/>
+  </w:num>
+  <w:num w:numId="158" w16cid:durableId="81609376">
+    <w:abstractNumId w:val="3"/>
+  </w:num>
+  <w:num w:numId="159" w16cid:durableId="2021083902">
+    <w:abstractNumId w:val="2"/>
+  </w:num>
+  <w:num w:numId="160" w16cid:durableId="803693381">
+    <w:abstractNumId w:val="1"/>
+  </w:num>
+  <w:num w:numId="161" w16cid:durableId="1362241859">
+    <w:abstractNumId w:val="0"/>
+  </w:num>
+  <w:num w:numId="162" w16cid:durableId="1830056180">
+    <w:abstractNumId w:val="9"/>
+  </w:num>
+  <w:num w:numId="163" w16cid:durableId="1362628064">
+    <w:abstractNumId w:val="7"/>
+  </w:num>
+  <w:num w:numId="164" w16cid:durableId="24992321">
+    <w:abstractNumId w:val="6"/>
+  </w:num>
+  <w:num w:numId="165" w16cid:durableId="1772161284">
+    <w:abstractNumId w:val="5"/>
+  </w:num>
+  <w:num w:numId="166" w16cid:durableId="1733888629">
+    <w:abstractNumId w:val="4"/>
+  </w:num>
+  <w:num w:numId="167" w16cid:durableId="1546213410">
+    <w:abstractNumId w:val="3"/>
+  </w:num>
+  <w:num w:numId="168" w16cid:durableId="1964379866">
+    <w:abstractNumId w:val="2"/>
+  </w:num>
+  <w:num w:numId="169" w16cid:durableId="1794444111">
+    <w:abstractNumId w:val="1"/>
+  </w:num>
+  <w:num w:numId="170" w16cid:durableId="1125083114">
+    <w:abstractNumId w:val="0"/>
+  </w:num>
+  <w:num w:numId="171" w16cid:durableId="1228884730">
+    <w:abstractNumId w:val="9"/>
+  </w:num>
+  <w:num w:numId="172" w16cid:durableId="334066457">
+    <w:abstractNumId w:val="7"/>
+  </w:num>
+  <w:num w:numId="173" w16cid:durableId="208880382">
+    <w:abstractNumId w:val="6"/>
+  </w:num>
+  <w:num w:numId="174" w16cid:durableId="473572147">
+    <w:abstractNumId w:val="5"/>
+  </w:num>
+  <w:num w:numId="175" w16cid:durableId="2002612319">
+    <w:abstractNumId w:val="4"/>
+  </w:num>
+  <w:num w:numId="176" w16cid:durableId="1360820415">
+    <w:abstractNumId w:val="3"/>
+  </w:num>
+  <w:num w:numId="177" w16cid:durableId="10836232">
+    <w:abstractNumId w:val="2"/>
+  </w:num>
+  <w:num w:numId="178" w16cid:durableId="665591520">
+    <w:abstractNumId w:val="1"/>
+  </w:num>
+  <w:num w:numId="179" w16cid:durableId="1357661409">
+    <w:abstractNumId w:val="0"/>
+  </w:num>
+  <w:num w:numId="180" w16cid:durableId="169611915">
+    <w:abstractNumId w:val="9"/>
+  </w:num>
+  <w:num w:numId="181" w16cid:durableId="209650682">
+    <w:abstractNumId w:val="7"/>
+  </w:num>
+  <w:num w:numId="182" w16cid:durableId="1855147390">
+    <w:abstractNumId w:val="6"/>
+  </w:num>
+  <w:num w:numId="183" w16cid:durableId="751703831">
+    <w:abstractNumId w:val="5"/>
+  </w:num>
+  <w:num w:numId="184" w16cid:durableId="372656509">
+    <w:abstractNumId w:val="4"/>
+  </w:num>
+  <w:num w:numId="185" w16cid:durableId="107431239">
+    <w:abstractNumId w:val="3"/>
+  </w:num>
+  <w:num w:numId="186" w16cid:durableId="604465993">
+    <w:abstractNumId w:val="2"/>
+  </w:num>
+  <w:num w:numId="187" w16cid:durableId="1707213675">
+    <w:abstractNumId w:val="1"/>
+  </w:num>
+  <w:num w:numId="188" w16cid:durableId="2022009400">
+    <w:abstractNumId w:val="0"/>
+  </w:num>
+  <w:num w:numId="189" w16cid:durableId="1742867966">
+    <w:abstractNumId w:val="9"/>
+  </w:num>
+  <w:num w:numId="190" w16cid:durableId="152141205">
+    <w:abstractNumId w:val="7"/>
+  </w:num>
+  <w:num w:numId="191" w16cid:durableId="1403485030">
+    <w:abstractNumId w:val="6"/>
+  </w:num>
+  <w:num w:numId="192" w16cid:durableId="1129711966">
+    <w:abstractNumId w:val="5"/>
+  </w:num>
+  <w:num w:numId="193" w16cid:durableId="1598367633">
+    <w:abstractNumId w:val="4"/>
+  </w:num>
+  <w:num w:numId="194" w16cid:durableId="78255671">
+    <w:abstractNumId w:val="3"/>
+  </w:num>
+  <w:num w:numId="195" w16cid:durableId="298532875">
+    <w:abstractNumId w:val="2"/>
+  </w:num>
+  <w:num w:numId="196" w16cid:durableId="1614701811">
+    <w:abstractNumId w:val="1"/>
+  </w:num>
+  <w:num w:numId="197" w16cid:durableId="272564924">
+    <w:abstractNumId w:val="0"/>
+  </w:num>
+  <w:num w:numId="198" w16cid:durableId="286621171">
+    <w:abstractNumId w:val="9"/>
+  </w:num>
+  <w:num w:numId="199" w16cid:durableId="986476260">
+    <w:abstractNumId w:val="7"/>
+  </w:num>
+  <w:num w:numId="200" w16cid:durableId="1960522744">
+    <w:abstractNumId w:val="6"/>
+  </w:num>
+  <w:num w:numId="201" w16cid:durableId="648174328">
+    <w:abstractNumId w:val="5"/>
+  </w:num>
+  <w:num w:numId="202" w16cid:durableId="1700618517">
+    <w:abstractNumId w:val="4"/>
+  </w:num>
+  <w:num w:numId="203" w16cid:durableId="750082149">
+    <w:abstractNumId w:val="3"/>
+  </w:num>
+  <w:num w:numId="204" w16cid:durableId="1087576034">
+    <w:abstractNumId w:val="2"/>
+  </w:num>
+  <w:num w:numId="205" w16cid:durableId="329411005">
+    <w:abstractNumId w:val="1"/>
+  </w:num>
+  <w:num w:numId="206" w16cid:durableId="1518881992">
+    <w:abstractNumId w:val="0"/>
+  </w:num>
+  <w:num w:numId="207" w16cid:durableId="1898474666">
+    <w:abstractNumId w:val="9"/>
+  </w:num>
+  <w:num w:numId="208" w16cid:durableId="544485906">
+    <w:abstractNumId w:val="7"/>
+  </w:num>
+  <w:num w:numId="209" w16cid:durableId="1934166885">
+    <w:abstractNumId w:val="6"/>
+  </w:num>
+  <w:num w:numId="210" w16cid:durableId="1736777280">
+    <w:abstractNumId w:val="5"/>
+  </w:num>
+  <w:num w:numId="211" w16cid:durableId="1852799060">
+    <w:abstractNumId w:val="4"/>
+  </w:num>
+  <w:num w:numId="212" w16cid:durableId="2088915475">
+    <w:abstractNumId w:val="3"/>
+  </w:num>
+  <w:num w:numId="213" w16cid:durableId="1572344621">
+    <w:abstractNumId w:val="2"/>
+  </w:num>
+  <w:num w:numId="214" w16cid:durableId="1660572083">
+    <w:abstractNumId w:val="1"/>
+  </w:num>
+  <w:num w:numId="215" w16cid:durableId="694116006">
+    <w:abstractNumId w:val="0"/>
+  </w:num>
+  <w:num w:numId="216" w16cid:durableId="1538201148">
+    <w:abstractNumId w:val="3"/>
+  </w:num>
+  <w:num w:numId="217" w16cid:durableId="1669866800">
+    <w:abstractNumId w:val="2"/>
+  </w:num>
+  <w:num w:numId="218" w16cid:durableId="727605471">
+    <w:abstractNumId w:val="9"/>
+  </w:num>
+  <w:num w:numId="219" w16cid:durableId="1850947941">
+    <w:abstractNumId w:val="7"/>
+  </w:num>
+  <w:num w:numId="220" w16cid:durableId="182599238">
+    <w:abstractNumId w:val="6"/>
+  </w:num>
+  <w:num w:numId="221" w16cid:durableId="1042557054">
+    <w:abstractNumId w:val="5"/>
+  </w:num>
+  <w:num w:numId="222" w16cid:durableId="754012706">
+    <w:abstractNumId w:val="4"/>
+  </w:num>
+  <w:num w:numId="223" w16cid:durableId="1227105686">
+    <w:abstractNumId w:val="3"/>
+  </w:num>
+  <w:num w:numId="224" w16cid:durableId="1316688713">
+    <w:abstractNumId w:val="2"/>
+  </w:num>
+  <w:num w:numId="225" w16cid:durableId="255674423">
+    <w:abstractNumId w:val="1"/>
+  </w:num>
+  <w:num w:numId="226" w16cid:durableId="1151672039">
+    <w:abstractNumId w:val="0"/>
+  </w:num>
+  <w:num w:numId="227" w16cid:durableId="91560088">
+    <w:abstractNumId w:val="9"/>
+  </w:num>
+  <w:num w:numId="228" w16cid:durableId="2065712184">
+    <w:abstractNumId w:val="7"/>
+  </w:num>
+  <w:num w:numId="229" w16cid:durableId="1327709827">
+    <w:abstractNumId w:val="6"/>
+  </w:num>
+  <w:num w:numId="230" w16cid:durableId="545411417">
+    <w:abstractNumId w:val="5"/>
+  </w:num>
+  <w:num w:numId="231" w16cid:durableId="1494880259">
+    <w:abstractNumId w:val="4"/>
+  </w:num>
+  <w:num w:numId="232" w16cid:durableId="468980694">
+    <w:abstractNumId w:val="3"/>
+  </w:num>
+  <w:num w:numId="233" w16cid:durableId="1135371941">
+    <w:abstractNumId w:val="2"/>
+  </w:num>
+  <w:num w:numId="234" w16cid:durableId="544684925">
+    <w:abstractNumId w:val="1"/>
+  </w:num>
+  <w:num w:numId="235" w16cid:durableId="227888252">
+    <w:abstractNumId w:val="0"/>
+  </w:num>
+  <w:num w:numId="236" w16cid:durableId="1035232898">
+    <w:abstractNumId w:val="9"/>
+  </w:num>
+  <w:num w:numId="237" w16cid:durableId="1798834677">
+    <w:abstractNumId w:val="7"/>
+  </w:num>
+  <w:num w:numId="238" w16cid:durableId="1924101328">
+    <w:abstractNumId w:val="6"/>
+  </w:num>
+  <w:num w:numId="239" w16cid:durableId="456070915">
+    <w:abstractNumId w:val="5"/>
+  </w:num>
+  <w:num w:numId="240" w16cid:durableId="408163875">
+    <w:abstractNumId w:val="4"/>
+  </w:num>
+  <w:num w:numId="241" w16cid:durableId="1281300884">
+    <w:abstractNumId w:val="3"/>
+  </w:num>
+  <w:num w:numId="242" w16cid:durableId="1292204937">
+    <w:abstractNumId w:val="2"/>
+  </w:num>
+  <w:num w:numId="243" w16cid:durableId="502937862">
+    <w:abstractNumId w:val="1"/>
+  </w:num>
+  <w:num w:numId="244" w16cid:durableId="1965574514">
+    <w:abstractNumId w:val="0"/>
+  </w:num>
+  <w:num w:numId="245" w16cid:durableId="928778309">
+    <w:abstractNumId w:val="9"/>
+  </w:num>
+  <w:num w:numId="246" w16cid:durableId="480194400">
+    <w:abstractNumId w:val="7"/>
+  </w:num>
+  <w:num w:numId="247" w16cid:durableId="710151929">
+    <w:abstractNumId w:val="6"/>
+  </w:num>
+  <w:num w:numId="248" w16cid:durableId="211381304">
+    <w:abstractNumId w:val="5"/>
+  </w:num>
+  <w:num w:numId="249" w16cid:durableId="1050496788">
+    <w:abstractNumId w:val="4"/>
+  </w:num>
+  <w:num w:numId="250" w16cid:durableId="1849976437">
+    <w:abstractNumId w:val="3"/>
+  </w:num>
+  <w:num w:numId="251" w16cid:durableId="324666777">
+    <w:abstractNumId w:val="2"/>
+  </w:num>
+  <w:num w:numId="252" w16cid:durableId="1488472734">
+    <w:abstractNumId w:val="1"/>
+  </w:num>
+  <w:num w:numId="253" w16cid:durableId="64572175">
+    <w:abstractNumId w:val="0"/>
+  </w:num>
+  <w:num w:numId="254" w16cid:durableId="1128816048">
+    <w:abstractNumId w:val="9"/>
+  </w:num>
+  <w:num w:numId="255" w16cid:durableId="1383283633">
+    <w:abstractNumId w:val="7"/>
+  </w:num>
+  <w:num w:numId="256" w16cid:durableId="1418747733">
+    <w:abstractNumId w:val="6"/>
+  </w:num>
+  <w:num w:numId="257" w16cid:durableId="1183395099">
+    <w:abstractNumId w:val="5"/>
+  </w:num>
+  <w:num w:numId="258" w16cid:durableId="167451140">
+    <w:abstractNumId w:val="4"/>
+  </w:num>
+  <w:num w:numId="259" w16cid:durableId="1627202323">
+    <w:abstractNumId w:val="3"/>
+  </w:num>
+  <w:num w:numId="260" w16cid:durableId="168764263">
+    <w:abstractNumId w:val="2"/>
+  </w:num>
+  <w:num w:numId="261" w16cid:durableId="1877158057">
+    <w:abstractNumId w:val="1"/>
+  </w:num>
+  <w:num w:numId="262" w16cid:durableId="1493520207">
+    <w:abstractNumId w:val="0"/>
+  </w:num>
+  <w:num w:numId="263" w16cid:durableId="1269510871">
+    <w:abstractNumId w:val="9"/>
+  </w:num>
+  <w:num w:numId="264" w16cid:durableId="1979335459">
+    <w:abstractNumId w:val="7"/>
+  </w:num>
+  <w:num w:numId="265" w16cid:durableId="1249774231">
+    <w:abstractNumId w:val="6"/>
+  </w:num>
+  <w:num w:numId="266" w16cid:durableId="2113628339">
+    <w:abstractNumId w:val="5"/>
+  </w:num>
+  <w:num w:numId="267" w16cid:durableId="109056236">
+    <w:abstractNumId w:val="4"/>
+  </w:num>
+  <w:num w:numId="268" w16cid:durableId="204488459">
+    <w:abstractNumId w:val="3"/>
+  </w:num>
+  <w:num w:numId="269" w16cid:durableId="1957828295">
+    <w:abstractNumId w:val="2"/>
+  </w:num>
+  <w:num w:numId="270" w16cid:durableId="2107996163">
+    <w:abstractNumId w:val="1"/>
+  </w:num>
+  <w:num w:numId="271" w16cid:durableId="1174807132">
+    <w:abstractNumId w:val="0"/>
+  </w:num>
+  <w:num w:numId="272" w16cid:durableId="1909610491">
+    <w:abstractNumId w:val="9"/>
+  </w:num>
+  <w:num w:numId="273" w16cid:durableId="529416441">
+    <w:abstractNumId w:val="7"/>
+  </w:num>
+  <w:num w:numId="274" w16cid:durableId="1207713825">
+    <w:abstractNumId w:val="6"/>
+  </w:num>
+  <w:num w:numId="275" w16cid:durableId="1008756128">
+    <w:abstractNumId w:val="5"/>
+  </w:num>
+  <w:num w:numId="276" w16cid:durableId="1603535974">
+    <w:abstractNumId w:val="4"/>
+  </w:num>
+  <w:num w:numId="277" w16cid:durableId="208736157">
+    <w:abstractNumId w:val="3"/>
+  </w:num>
+  <w:num w:numId="278" w16cid:durableId="1993286710">
+    <w:abstractNumId w:val="2"/>
+  </w:num>
+  <w:num w:numId="279" w16cid:durableId="2045784032">
+    <w:abstractNumId w:val="1"/>
+  </w:num>
+  <w:num w:numId="280" w16cid:durableId="854536702">
+    <w:abstractNumId w:val="0"/>
+  </w:num>
+  <w:num w:numId="281" w16cid:durableId="1767992989">
+    <w:abstractNumId w:val="9"/>
+  </w:num>
+  <w:num w:numId="282" w16cid:durableId="99299836">
+    <w:abstractNumId w:val="7"/>
+  </w:num>
+  <w:num w:numId="283" w16cid:durableId="1155143057">
+    <w:abstractNumId w:val="6"/>
+  </w:num>
+  <w:num w:numId="284" w16cid:durableId="997922591">
+    <w:abstractNumId w:val="5"/>
+  </w:num>
+  <w:num w:numId="285" w16cid:durableId="990523551">
+    <w:abstractNumId w:val="4"/>
+  </w:num>
+  <w:num w:numId="286" w16cid:durableId="1110394960">
+    <w:abstractNumId w:val="3"/>
+  </w:num>
+  <w:num w:numId="287" w16cid:durableId="1349332628">
+    <w:abstractNumId w:val="2"/>
+  </w:num>
+  <w:num w:numId="288" w16cid:durableId="1564632921">
+    <w:abstractNumId w:val="1"/>
+  </w:num>
+  <w:num w:numId="289" w16cid:durableId="1466851714">
+    <w:abstractNumId w:val="0"/>
+  </w:num>
+  <w:num w:numId="290" w16cid:durableId="1993171854">
+    <w:abstractNumId w:val="9"/>
+  </w:num>
+  <w:num w:numId="291" w16cid:durableId="332144871">
+    <w:abstractNumId w:val="7"/>
+  </w:num>
+  <w:num w:numId="292" w16cid:durableId="1713142975">
+    <w:abstractNumId w:val="6"/>
+  </w:num>
+  <w:num w:numId="293" w16cid:durableId="1251889936">
+    <w:abstractNumId w:val="5"/>
+  </w:num>
+  <w:num w:numId="294" w16cid:durableId="1158424075">
+    <w:abstractNumId w:val="4"/>
+  </w:num>
+  <w:num w:numId="295" w16cid:durableId="167335343">
+    <w:abstractNumId w:val="3"/>
+  </w:num>
+  <w:num w:numId="296" w16cid:durableId="261030549">
+    <w:abstractNumId w:val="2"/>
+  </w:num>
+  <w:num w:numId="297" w16cid:durableId="1004935847">
+    <w:abstractNumId w:val="1"/>
+  </w:num>
+  <w:num w:numId="298" w16cid:durableId="630718951">
+    <w:abstractNumId w:val="0"/>
+  </w:num>
+  <w:num w:numId="299" w16cid:durableId="1173569599">
+    <w:abstractNumId w:val="9"/>
+  </w:num>
+  <w:num w:numId="300" w16cid:durableId="1079404270">
+    <w:abstractNumId w:val="7"/>
+  </w:num>
+  <w:num w:numId="301" w16cid:durableId="1877810197">
+    <w:abstractNumId w:val="6"/>
+  </w:num>
+  <w:num w:numId="302" w16cid:durableId="1604410267">
+    <w:abstractNumId w:val="5"/>
+  </w:num>
+  <w:num w:numId="303" w16cid:durableId="960380566">
+    <w:abstractNumId w:val="4"/>
+  </w:num>
+  <w:num w:numId="304" w16cid:durableId="373772412">
+    <w:abstractNumId w:val="3"/>
+  </w:num>
+  <w:num w:numId="305" w16cid:durableId="1626883717">
+    <w:abstractNumId w:val="2"/>
+  </w:num>
+  <w:num w:numId="306" w16cid:durableId="1512522551">
+    <w:abstractNumId w:val="1"/>
+  </w:num>
+  <w:num w:numId="307" w16cid:durableId="262304437">
+    <w:abstractNumId w:val="0"/>
+  </w:num>
+  <w:num w:numId="308" w16cid:durableId="395280331">
+    <w:abstractNumId w:val="3"/>
+  </w:num>
+  <w:num w:numId="309" w16cid:durableId="332026286">
+    <w:abstractNumId w:val="2"/>
+  </w:num>
+  <w:num w:numId="310" w16cid:durableId="1788814993">
+    <w:abstractNumId w:val="12"/>
   </w:num>
 </w:numbering>
 </file>
@@ -622,7 +1834,7 @@
     <w:lsdException w:name="toa heading" w:semiHidden="1" w:unhideWhenUsed="1"/>
     <w:lsdException w:name="List" w:semiHidden="1" w:unhideWhenUsed="1"/>
     <w:lsdException w:name="List Bullet" w:semiHidden="1" w:unhideWhenUsed="1"/>
-    <w:lsdException w:name="List Number" w:semiHidden="1" w:unhideWhenUsed="1"/>
+    <w:lsdException w:name="List Number" w:semiHidden="1" w:unhideWhenUsed="1" w:qFormat="1"/>
     <w:lsdException w:name="List 2" w:semiHidden="1" w:unhideWhenUsed="1"/>
     <w:lsdException w:name="List 3" w:semiHidden="1" w:unhideWhenUsed="1"/>
     <w:lsdException w:name="List 4" w:semiHidden="1" w:unhideWhenUsed="1"/>
@@ -649,7 +1861,7 @@
     <w:lsdException w:name="Body Text Indent 2" w:semiHidden="1" w:unhideWhenUsed="1"/>
     <w:lsdException w:name="Body Text Indent 3" w:semiHidden="1" w:unhideWhenUsed="1"/>
     <w:lsdException w:name="Block Text" w:semiHidden="1" w:unhideWhenUsed="1"/>
-    <w:lsdException w:name="Hyperlink" w:semiHidden="1" w:unhideWhenUsed="1"/>
+    <w:lsdException w:name="Hyperlink" w:semiHidden="1" w:unhideWhenUsed="1" w:qFormat="1"/>
     <w:lsdException w:name="FollowedHyperlink" w:semiHidden="1" w:unhideWhenUsed="1"/>
     <w:lsdException w:name="Document Map" w:semiHidden="1" w:unhideWhenUsed="1"/>
     <w:lsdException w:name="Plain Text" w:semiHidden="1" w:unhideWhenUsed="1"/>
@@ -924,12 +2136,12 @@
   <w:style w:type="paragraph" w:default="1" w:styleId="Normal">
     <w:name w:val="Normal"/>
     <w:qFormat/>
-    <w:rsid w:val="004F3712"/>
+    <w:rsid w:val="001A79A3"/>
     <w:pPr>
       <w:spacing w:before="180" w:after="180"/>
     </w:pPr>
     <w:rPr>
-      <w:rFonts w:ascii="Segoe UI" w:hAnsi="Segoe UI" w:cs="Segoe UI"/>
+      <w:rFonts w:ascii="Poppins" w:hAnsi="Poppins" w:cs="Segoe UI"/>
       <w:sz w:val="23"/>
       <w:szCs w:val="22"/>
     </w:rPr>
@@ -940,12 +2152,15 @@
     <w:next w:val="BodyText"/>
     <w:uiPriority w:val="9"/>
     <w:qFormat/>
-    <w:rsid w:val="00FC7144"/>
+    <w:rsid w:val="00350983"/>
     <w:pPr>
+      <w:pBdr>
+        <w:bottom w:val="single" w:sz="4" w:space="1" w:color="auto"/>
+      </w:pBdr>
       <w:outlineLvl w:val="0"/>
     </w:pPr>
     <w:rPr>
-      <w:sz w:val="40"/>
+      <w:sz w:val="32"/>
       <w:szCs w:val="32"/>
     </w:rPr>
   </w:style>
@@ -956,22 +2171,19 @@
     <w:uiPriority w:val="9"/>
     <w:unhideWhenUsed/>
     <w:qFormat/>
-    <w:rsid w:val="00FC7144"/>
+    <w:rsid w:val="00350983"/>
     <w:pPr>
       <w:keepNext/>
       <w:keepLines/>
-      <w:pBdr>
-        <w:bottom w:val="single" w:sz="4" w:space="3" w:color="717171"/>
-      </w:pBdr>
       <w:spacing w:before="200" w:after="200"/>
       <w:outlineLvl w:val="1"/>
     </w:pPr>
     <w:rPr>
-      <w:rFonts w:eastAsiaTheme="majorEastAsia"/>
+      <w:rFonts w:ascii="Lato" w:eastAsiaTheme="majorEastAsia" w:hAnsi="Lato"/>
       <w:b/>
       <w:bCs/>
-      <w:color w:val="335C67"/>
-      <w:sz w:val="36"/>
+      <w:color w:val="023B2C"/>
+      <w:sz w:val="32"/>
       <w:szCs w:val="28"/>
     </w:rPr>
   </w:style>
@@ -982,7 +2194,7 @@
     <w:uiPriority w:val="9"/>
     <w:unhideWhenUsed/>
     <w:qFormat/>
-    <w:rsid w:val="00411C87"/>
+    <w:rsid w:val="00350983"/>
     <w:pPr>
       <w:keepNext/>
       <w:keepLines/>
@@ -990,11 +2202,11 @@
       <w:outlineLvl w:val="2"/>
     </w:pPr>
     <w:rPr>
-      <w:rFonts w:eastAsiaTheme="majorEastAsia"/>
+      <w:rFonts w:ascii="Lato" w:eastAsiaTheme="majorEastAsia" w:hAnsi="Lato"/>
       <w:b/>
       <w:bCs/>
-      <w:color w:val="335C67"/>
-      <w:sz w:val="32"/>
+      <w:color w:val="023B2C"/>
+      <w:sz w:val="28"/>
     </w:rPr>
   </w:style>
   <w:style w:type="paragraph" w:styleId="Heading4">
@@ -1004,7 +2216,7 @@
     <w:uiPriority w:val="9"/>
     <w:unhideWhenUsed/>
     <w:qFormat/>
-    <w:rsid w:val="00FC7144"/>
+    <w:rsid w:val="00350983"/>
     <w:pPr>
       <w:keepNext/>
       <w:keepLines/>
@@ -1012,10 +2224,10 @@
       <w:outlineLvl w:val="3"/>
     </w:pPr>
     <w:rPr>
-      <w:rFonts w:eastAsiaTheme="majorEastAsia"/>
+      <w:rFonts w:ascii="Lato" w:eastAsiaTheme="majorEastAsia" w:hAnsi="Lato"/>
       <w:b/>
-      <w:color w:val="335C67"/>
-      <w:sz w:val="28"/>
+      <w:color w:val="023B2C"/>
+      <w:sz w:val="24"/>
       <w:szCs w:val="28"/>
     </w:rPr>
   </w:style>
@@ -1146,8 +2358,9 @@
     <w:basedOn w:val="Normal"/>
     <w:link w:val="BodyTextChar"/>
     <w:qFormat/>
-    <w:rsid w:val="004F3712"/>
-    <w:rPr>
+    <w:rsid w:val="00350983"/>
+    <w:rPr>
+      <w:sz w:val="20"/>
       <w:szCs w:val="24"/>
     </w:rPr>
   </w:style>
@@ -1156,14 +2369,20 @@
     <w:basedOn w:val="Normal"/>
     <w:next w:val="BodyText"/>
     <w:qFormat/>
-    <w:rsid w:val="004F3712"/>
+    <w:rsid w:val="00350983"/>
+    <w:rPr>
+      <w:sz w:val="20"/>
+    </w:rPr>
   </w:style>
   <w:style w:type="paragraph" w:customStyle="1" w:styleId="Compact">
     <w:name w:val="Compact"/>
     <w:basedOn w:val="BodyText"/>
     <w:qFormat/>
-    <w:rsid w:val="002F3E2E"/>
+    <w:rsid w:val="00841168"/>
     <w:pPr>
+      <w:numPr>
+        <w:numId w:val="310"/>
+      </w:numPr>
       <w:spacing w:before="36" w:after="36"/>
     </w:pPr>
   </w:style>
@@ -1172,19 +2391,19 @@
     <w:basedOn w:val="Normal"/>
     <w:next w:val="BodyText"/>
     <w:qFormat/>
-    <w:rsid w:val="00FC7144"/>
+    <w:rsid w:val="00B90038"/>
     <w:pPr>
       <w:keepNext/>
       <w:keepLines/>
-      <w:spacing w:before="480" w:after="240"/>
+      <w:spacing w:before="240" w:after="240"/>
       <w:jc w:val="center"/>
     </w:pPr>
     <w:rPr>
-      <w:rFonts w:eastAsiaTheme="majorEastAsia"/>
+      <w:rFonts w:ascii="Lato" w:eastAsiaTheme="majorEastAsia" w:hAnsi="Lato"/>
       <w:b/>
       <w:bCs/>
-      <w:color w:val="335C67"/>
-      <w:sz w:val="48"/>
+      <w:color w:val="023B2C"/>
+      <w:sz w:val="40"/>
       <w:szCs w:val="28"/>
     </w:rPr>
   </w:style>
@@ -1193,10 +2412,11 @@
     <w:basedOn w:val="Author"/>
     <w:next w:val="BodyText"/>
     <w:qFormat/>
-    <w:rsid w:val="00411C87"/>
-    <w:rPr>
-      <w:color w:val="CCC29C"/>
-      <w:sz w:val="36"/>
+    <w:rsid w:val="00350983"/>
+    <w:rPr>
+      <w:rFonts w:ascii="Lato" w:hAnsi="Lato"/>
+      <w:color w:val="335C67"/>
+      <w:sz w:val="32"/>
       <w:szCs w:val="18"/>
     </w:rPr>
   </w:style>
@@ -1271,9 +2491,8 @@
     <w:uiPriority w:val="9"/>
     <w:unhideWhenUsed/>
     <w:qFormat/>
-    <w:rsid w:val="0069463C"/>
-    <w:rPr>
-      <w:sz w:val="24"/>
+    <w:rsid w:val="00350983"/>
+    <w:rPr>
       <w:szCs w:val="24"/>
     </w:rPr>
   </w:style>
@@ -1342,6 +2561,10 @@
   <w:style w:type="paragraph" w:customStyle="1" w:styleId="ImageCaption">
     <w:name w:val="Image Caption"/>
     <w:basedOn w:val="Caption"/>
+    <w:rsid w:val="00F8716A"/>
+    <w:rPr>
+      <w:sz w:val="20"/>
+    </w:rPr>
   </w:style>
   <w:style w:type="paragraph" w:customStyle="1" w:styleId="Figure">
     <w:name w:val="Figure"/>
@@ -1382,9 +2605,13 @@
   </w:style>
   <w:style w:type="character" w:styleId="Hyperlink">
     <w:name w:val="Hyperlink"/>
-    <w:basedOn w:val="CaptionChar"/>
-    <w:rPr>
-      <w:color w:val="4F81BD" w:themeColor="accent1"/>
+    <w:qFormat/>
+    <w:rsid w:val="00350983"/>
+    <w:rPr>
+      <w:rFonts w:ascii="Poppins" w:hAnsi="Poppins"/>
+      <w:color w:val="A60F2D"/>
+      <w:sz w:val="20"/>
+      <w:u w:val="single"/>
     </w:rPr>
   </w:style>
   <w:style w:type="paragraph" w:styleId="TOCHeading">
@@ -1759,10 +2986,10 @@
     <w:name w:val="Body Text Char"/>
     <w:basedOn w:val="DefaultParagraphFont"/>
     <w:link w:val="BodyText"/>
-    <w:rsid w:val="004F3712"/>
-    <w:rPr>
-      <w:rFonts w:ascii="Segoe UI" w:hAnsi="Segoe UI" w:cs="Segoe UI"/>
-      <w:sz w:val="23"/>
+    <w:rsid w:val="00350983"/>
+    <w:rPr>
+      <w:rFonts w:ascii="Poppins" w:hAnsi="Poppins" w:cs="Segoe UI"/>
+      <w:sz w:val="20"/>
     </w:rPr>
   </w:style>
   <w:style w:type="character" w:customStyle="1" w:styleId="MessageHeaderChar">
@@ -1779,7 +3006,7 @@
     <w:name w:val="Style1"/>
     <w:basedOn w:val="Subtitle"/>
     <w:qFormat/>
-    <w:rsid w:val="001008F6"/>
+    <w:rsid w:val="006B15E3"/>
   </w:style>
   <w:style w:type="paragraph" w:customStyle="1" w:styleId="Style2">
     <w:name w:val="Style2"/>
@@ -1878,6 +3105,31 @@
         <w:insideV w:val="single" w:sz="4" w:space="0" w:color="auto"/>
       </w:tblBorders>
     </w:tblPr>
+  </w:style>
+  <w:style w:type="paragraph" w:styleId="ListNumber">
+    <w:name w:val="List Number"/>
+    <w:basedOn w:val="Normal"/>
+    <w:unhideWhenUsed/>
+    <w:qFormat/>
+    <w:rsid w:val="00841168"/>
+    <w:pPr>
+      <w:numPr>
+        <w:numId w:val="63"/>
+      </w:numPr>
+      <w:contextualSpacing/>
+    </w:pPr>
+    <w:rPr>
+      <w:sz w:val="20"/>
+    </w:rPr>
+  </w:style>
+  <w:style w:type="paragraph" w:styleId="ListParagraph">
+    <w:name w:val="List Paragraph"/>
+    <w:basedOn w:val="Normal"/>
+    <w:rsid w:val="00F01630"/>
+    <w:pPr>
+      <w:ind w:left="720"/>
+      <w:contextualSpacing/>
+    </w:pPr>
   </w:style>
 </w:styles>
 </file>

</xml_diff>

<commit_message>
Update template based on 2023 reports.
</commit_message>
<xml_diff>
--- a/inst/resources/word-template.docx
+++ b/inst/resources/word-template.docx
@@ -29,11 +29,28 @@
     </w:p>
     <w:p>
       <w:pPr>
+        <w:pStyle w:val="BodyText"/>
+      </w:pPr>
+    </w:p>
+    <w:p>
+      <w:pPr>
         <w:pStyle w:val="Heading2"/>
+        <w:rPr>
+          <w:sz w:val="24"/>
+          <w:szCs w:val="22"/>
+        </w:rPr>
       </w:pPr>
       <w:r>
+        <w:rPr>
+          <w:szCs w:val="24"/>
+        </w:rPr>
         <w:t>Heading 2</w:t>
       </w:r>
+    </w:p>
+    <w:p>
+      <w:pPr>
+        <w:pStyle w:val="BodyText"/>
+      </w:pPr>
     </w:p>
     <w:p>
       <w:pPr>
@@ -45,6 +62,11 @@
     </w:p>
     <w:p>
       <w:pPr>
+        <w:pStyle w:val="BodyText"/>
+      </w:pPr>
+    </w:p>
+    <w:p>
+      <w:pPr>
         <w:pStyle w:val="Heading4"/>
       </w:pPr>
       <w:r>
@@ -53,11 +75,27 @@
     </w:p>
     <w:p>
       <w:pPr>
+        <w:pStyle w:val="BodyText"/>
+      </w:pPr>
+    </w:p>
+    <w:p>
+      <w:r>
+        <w:t>Normal text</w:t>
+      </w:r>
+    </w:p>
+    <w:p/>
+    <w:p>
+      <w:pPr>
         <w:pStyle w:val="FirstParagraph"/>
       </w:pPr>
       <w:r>
         <w:t>First paragraph</w:t>
       </w:r>
+    </w:p>
+    <w:p>
+      <w:pPr>
+        <w:pStyle w:val="BodyText"/>
+      </w:pPr>
     </w:p>
     <w:bookmarkEnd w:id="0"/>
     <w:p>
@@ -74,6 +112,11 @@
     <w:p>
       <w:pPr>
         <w:pStyle w:val="BodyText"/>
+      </w:pPr>
+    </w:p>
+    <w:p>
+      <w:pPr>
+        <w:pStyle w:val="BodyText"/>
         <w:rPr>
           <w:rStyle w:val="Hyperlink"/>
         </w:rPr>
@@ -87,6 +130,14 @@
     </w:p>
     <w:p>
       <w:pPr>
+        <w:pStyle w:val="BodyText"/>
+        <w:rPr>
+          <w:rStyle w:val="Hyperlink"/>
+        </w:rPr>
+      </w:pPr>
+    </w:p>
+    <w:p>
+      <w:pPr>
         <w:pStyle w:val="ImageCaption"/>
         <w:rPr>
           <w:rStyle w:val="Hyperlink"/>
@@ -102,6 +153,16 @@
         </w:rPr>
         <w:t>Image caption</w:t>
       </w:r>
+    </w:p>
+    <w:p>
+      <w:pPr>
+        <w:pStyle w:val="ImageCaption"/>
+        <w:rPr>
+          <w:rStyle w:val="Hyperlink"/>
+          <w:color w:val="595959" w:themeColor="text1" w:themeTint="A6"/>
+          <w:u w:val="none"/>
+        </w:rPr>
+      </w:pPr>
     </w:p>
     <w:sectPr>
       <w:footerReference w:type="even" r:id="rId8"/>
@@ -202,14 +263,12 @@
       </w:pBdr>
       <w:rPr>
         <w:color w:val="023B2C"/>
-        <w:sz w:val="20"/>
         <w:szCs w:val="20"/>
       </w:rPr>
     </w:pPr>
     <w:r>
       <w:rPr>
         <w:color w:val="023B2C"/>
-        <w:sz w:val="20"/>
         <w:szCs w:val="20"/>
       </w:rPr>
       <w:t>State of the Soils Assessment</w:t>
@@ -217,7 +276,6 @@
     <w:r>
       <w:rPr>
         <w:color w:val="023B2C"/>
-        <w:sz w:val="20"/>
         <w:szCs w:val="20"/>
       </w:rPr>
       <w:ptab w:relativeTo="margin" w:alignment="center" w:leader="none"/>
@@ -225,7 +283,6 @@
     <w:r>
       <w:rPr>
         <w:color w:val="023B2C"/>
-        <w:sz w:val="20"/>
         <w:szCs w:val="20"/>
       </w:rPr>
       <w:ptab w:relativeTo="margin" w:alignment="right" w:leader="none"/>
@@ -233,7 +290,6 @@
     <w:r>
       <w:rPr>
         <w:color w:val="023B2C"/>
-        <w:sz w:val="20"/>
         <w:szCs w:val="20"/>
       </w:rPr>
       <w:fldChar w:fldCharType="begin"/>
@@ -241,7 +297,6 @@
     <w:r>
       <w:rPr>
         <w:color w:val="023B2C"/>
-        <w:sz w:val="20"/>
         <w:szCs w:val="20"/>
       </w:rPr>
       <w:instrText xml:space="preserve"> PAGE   \* MERGEFORMAT </w:instrText>
@@ -249,7 +304,6 @@
     <w:r>
       <w:rPr>
         <w:color w:val="023B2C"/>
-        <w:sz w:val="20"/>
         <w:szCs w:val="20"/>
       </w:rPr>
       <w:fldChar w:fldCharType="separate"/>
@@ -258,7 +312,6 @@
       <w:rPr>
         <w:noProof/>
         <w:color w:val="023B2C"/>
-        <w:sz w:val="20"/>
         <w:szCs w:val="20"/>
       </w:rPr>
       <w:t>1</w:t>
@@ -267,7 +320,6 @@
       <w:rPr>
         <w:noProof/>
         <w:color w:val="023B2C"/>
-        <w:sz w:val="20"/>
         <w:szCs w:val="20"/>
       </w:rPr>
       <w:fldChar w:fldCharType="end"/>
@@ -2135,27 +2187,25 @@
   <w:style w:type="paragraph" w:default="1" w:styleId="Normal">
     <w:name w:val="Normal"/>
     <w:qFormat/>
-    <w:rsid w:val="001A79A3"/>
+    <w:rsid w:val="005E3399"/>
     <w:pPr>
       <w:spacing w:before="180" w:after="180"/>
+      <w:contextualSpacing/>
     </w:pPr>
     <w:rPr>
       <w:rFonts w:ascii="Poppins" w:hAnsi="Poppins" w:cs="Segoe UI"/>
-      <w:sz w:val="23"/>
+      <w:sz w:val="20"/>
       <w:szCs w:val="22"/>
     </w:rPr>
   </w:style>
   <w:style w:type="paragraph" w:styleId="Heading1">
     <w:name w:val="heading 1"/>
-    <w:basedOn w:val="Heading3"/>
+    <w:basedOn w:val="Heading2"/>
     <w:next w:val="BodyText"/>
     <w:uiPriority w:val="9"/>
     <w:qFormat/>
     <w:rsid w:val="00350983"/>
     <w:pPr>
-      <w:pBdr>
-        <w:bottom w:val="single" w:sz="4" w:space="1" w:color="auto"/>
-      </w:pBdr>
       <w:outlineLvl w:val="0"/>
     </w:pPr>
     <w:rPr>
@@ -2170,10 +2220,13 @@
     <w:uiPriority w:val="9"/>
     <w:unhideWhenUsed/>
     <w:qFormat/>
-    <w:rsid w:val="00350983"/>
+    <w:rsid w:val="00C8770B"/>
     <w:pPr>
       <w:keepNext/>
       <w:keepLines/>
+      <w:pBdr>
+        <w:bottom w:val="single" w:sz="4" w:space="1" w:color="auto"/>
+      </w:pBdr>
       <w:spacing w:before="200" w:after="200"/>
       <w:outlineLvl w:val="1"/>
     </w:pPr>
@@ -2182,7 +2235,7 @@
       <w:b/>
       <w:bCs/>
       <w:color w:val="023B2C"/>
-      <w:sz w:val="32"/>
+      <w:sz w:val="28"/>
       <w:szCs w:val="28"/>
     </w:rPr>
   </w:style>
@@ -2193,7 +2246,7 @@
     <w:uiPriority w:val="9"/>
     <w:unhideWhenUsed/>
     <w:qFormat/>
-    <w:rsid w:val="00350983"/>
+    <w:rsid w:val="00C8770B"/>
     <w:pPr>
       <w:keepNext/>
       <w:keepLines/>
@@ -2205,7 +2258,7 @@
       <w:b/>
       <w:bCs/>
       <w:color w:val="023B2C"/>
-      <w:sz w:val="28"/>
+      <w:sz w:val="24"/>
     </w:rPr>
   </w:style>
   <w:style w:type="paragraph" w:styleId="Heading4">
@@ -2215,7 +2268,7 @@
     <w:uiPriority w:val="9"/>
     <w:unhideWhenUsed/>
     <w:qFormat/>
-    <w:rsid w:val="00350983"/>
+    <w:rsid w:val="00C8770B"/>
     <w:pPr>
       <w:keepNext/>
       <w:keepLines/>
@@ -2226,7 +2279,7 @@
       <w:rFonts w:ascii="Lato" w:eastAsiaTheme="majorEastAsia" w:hAnsi="Lato"/>
       <w:b/>
       <w:color w:val="023B2C"/>
-      <w:sz w:val="24"/>
+      <w:sz w:val="22"/>
       <w:szCs w:val="28"/>
     </w:rPr>
   </w:style>
@@ -2357,9 +2410,11 @@
     <w:basedOn w:val="Normal"/>
     <w:link w:val="BodyTextChar"/>
     <w:qFormat/>
-    <w:rsid w:val="00350983"/>
-    <w:rPr>
-      <w:sz w:val="20"/>
+    <w:rsid w:val="00B503AC"/>
+    <w:pPr>
+      <w:contextualSpacing w:val="0"/>
+    </w:pPr>
+    <w:rPr>
       <w:szCs w:val="24"/>
     </w:rPr>
   </w:style>
@@ -2368,10 +2423,10 @@
     <w:basedOn w:val="Normal"/>
     <w:next w:val="BodyText"/>
     <w:qFormat/>
-    <w:rsid w:val="00350983"/>
-    <w:rPr>
-      <w:sz w:val="20"/>
-    </w:rPr>
+    <w:rsid w:val="00B503AC"/>
+    <w:pPr>
+      <w:contextualSpacing w:val="0"/>
+    </w:pPr>
   </w:style>
   <w:style w:type="paragraph" w:customStyle="1" w:styleId="Compact">
     <w:name w:val="Compact"/>
@@ -2460,7 +2515,6 @@
       <w:spacing w:before="300" w:after="300"/>
     </w:pPr>
     <w:rPr>
-      <w:sz w:val="20"/>
       <w:szCs w:val="20"/>
     </w:rPr>
   </w:style>
@@ -2558,9 +2612,6 @@
     <w:name w:val="Image Caption"/>
     <w:basedOn w:val="Caption"/>
     <w:rsid w:val="00F8716A"/>
-    <w:rPr>
-      <w:sz w:val="20"/>
-    </w:rPr>
   </w:style>
   <w:style w:type="paragraph" w:customStyle="1" w:styleId="Figure">
     <w:name w:val="Figure"/>
@@ -2982,7 +3033,7 @@
     <w:name w:val="Body Text Char"/>
     <w:basedOn w:val="DefaultParagraphFont"/>
     <w:link w:val="BodyText"/>
-    <w:rsid w:val="00350983"/>
+    <w:rsid w:val="00B503AC"/>
     <w:rPr>
       <w:rFonts w:ascii="Poppins" w:hAnsi="Poppins" w:cs="Segoe UI"/>
       <w:sz w:val="20"/>
@@ -3112,11 +3163,7 @@
       <w:numPr>
         <w:numId w:val="63"/>
       </w:numPr>
-      <w:contextualSpacing/>
     </w:pPr>
-    <w:rPr>
-      <w:sz w:val="20"/>
-    </w:rPr>
   </w:style>
   <w:style w:type="paragraph" w:styleId="ListParagraph">
     <w:name w:val="List Paragraph"/>
@@ -3124,7 +3171,6 @@
     <w:rsid w:val="00F01630"/>
     <w:pPr>
       <w:ind w:left="720"/>
-      <w:contextualSpacing/>
     </w:pPr>
   </w:style>
 </w:styles>

</xml_diff>